<commit_message>
Create Calculator by JavaFX
</commit_message>
<xml_diff>
--- a/Homework01/20215145-NgoVanThuc/20215145-NgoVanThuc-Report-Homework01.docx
+++ b/Homework01/20215145-NgoVanThuc/20215145-NgoVanThuc-Report-Homework01.docx
@@ -1049,6 +1049,7 @@
       <w:r>
         <w:rPr>
           <w:rFonts w:ascii="Times New Roman" w:hAnsi="Times New Roman" w:cs="Times New Roman"/>
+          <w:noProof/>
           <w:sz w:val="28"/>
           <w:szCs w:val="28"/>
         </w:rPr>
@@ -1135,6 +1136,7 @@
       <w:r>
         <w:rPr>
           <w:rFonts w:ascii="Times New Roman" w:hAnsi="Times New Roman" w:cs="Times New Roman"/>
+          <w:noProof/>
           <w:sz w:val="28"/>
           <w:szCs w:val="28"/>
         </w:rPr>
@@ -1221,6 +1223,7 @@
       <w:r>
         <w:rPr>
           <w:rFonts w:ascii="Times New Roman" w:hAnsi="Times New Roman" w:cs="Times New Roman"/>
+          <w:noProof/>
           <w:sz w:val="28"/>
           <w:szCs w:val="28"/>
         </w:rPr>
@@ -1249,6 +1252,310 @@
                     <a:xfrm>
                       <a:off x="0" y="0"/>
                       <a:ext cx="5943600" cy="1986280"/>
+                    </a:xfrm>
+                    <a:prstGeom prst="rect">
+                      <a:avLst/>
+                    </a:prstGeom>
+                  </pic:spPr>
+                </pic:pic>
+              </a:graphicData>
+            </a:graphic>
+          </wp:inline>
+        </w:drawing>
+      </w:r>
+    </w:p>
+    <w:p>
+      <w:pPr>
+        <w:rPr>
+          <w:rFonts w:ascii="Times New Roman" w:hAnsi="Times New Roman" w:cs="Times New Roman"/>
+          <w:sz w:val="28"/>
+          <w:szCs w:val="28"/>
+        </w:rPr>
+      </w:pPr>
+    </w:p>
+    <w:p>
+      <w:pPr>
+        <w:rPr>
+          <w:rFonts w:ascii="Times New Roman" w:hAnsi="Times New Roman" w:cs="Times New Roman"/>
+          <w:sz w:val="28"/>
+          <w:szCs w:val="28"/>
+        </w:rPr>
+      </w:pPr>
+    </w:p>
+    <w:p>
+      <w:pPr>
+        <w:rPr>
+          <w:rFonts w:ascii="Times New Roman" w:hAnsi="Times New Roman" w:cs="Times New Roman"/>
+          <w:sz w:val="28"/>
+          <w:szCs w:val="28"/>
+        </w:rPr>
+      </w:pPr>
+    </w:p>
+    <w:p>
+      <w:pPr>
+        <w:rPr>
+          <w:rFonts w:ascii="Times New Roman" w:hAnsi="Times New Roman" w:cs="Times New Roman"/>
+          <w:sz w:val="28"/>
+          <w:szCs w:val="28"/>
+        </w:rPr>
+      </w:pPr>
+    </w:p>
+    <w:p>
+      <w:pPr>
+        <w:pStyle w:val="ListParagraph"/>
+        <w:numPr>
+          <w:ilvl w:val="1"/>
+          <w:numId w:val="2"/>
+        </w:numPr>
+        <w:rPr>
+          <w:rFonts w:ascii="Times New Roman" w:hAnsi="Times New Roman" w:cs="Times New Roman"/>
+          <w:sz w:val="28"/>
+          <w:szCs w:val="28"/>
+        </w:rPr>
+      </w:pPr>
+      <w:r>
+        <w:rPr>
+          <w:rFonts w:ascii="Times New Roman" w:hAnsi="Times New Roman" w:cs="Times New Roman"/>
+          <w:sz w:val="28"/>
+          <w:szCs w:val="28"/>
+        </w:rPr>
+        <w:lastRenderedPageBreak/>
+        <w:t>Sử dụng JavaFX</w:t>
+      </w:r>
+      <w:r>
+        <w:rPr>
+          <w:rFonts w:ascii="Times New Roman" w:hAnsi="Times New Roman" w:cs="Times New Roman"/>
+          <w:sz w:val="28"/>
+          <w:szCs w:val="28"/>
+        </w:rPr>
+        <w:t>(</w:t>
+      </w:r>
+      <w:r>
+        <w:rPr>
+          <w:rFonts w:ascii="Times New Roman" w:hAnsi="Times New Roman" w:cs="Times New Roman"/>
+          <w:sz w:val="28"/>
+          <w:szCs w:val="28"/>
+        </w:rPr>
+        <w:t>U</w:t>
+      </w:r>
+      <w:r>
+        <w:rPr>
+          <w:rFonts w:ascii="Times New Roman" w:hAnsi="Times New Roman" w:cs="Times New Roman"/>
+          <w:sz w:val="28"/>
+          <w:szCs w:val="28"/>
+        </w:rPr>
+        <w:t>se Scene Builder)</w:t>
+      </w:r>
+    </w:p>
+    <w:p>
+      <w:pPr>
+        <w:pStyle w:val="ListParagraph"/>
+        <w:numPr>
+          <w:ilvl w:val="0"/>
+          <w:numId w:val="3"/>
+        </w:numPr>
+        <w:rPr>
+          <w:rFonts w:ascii="Times New Roman" w:hAnsi="Times New Roman" w:cs="Times New Roman"/>
+          <w:sz w:val="28"/>
+          <w:szCs w:val="28"/>
+        </w:rPr>
+      </w:pPr>
+      <w:r>
+        <w:rPr>
+          <w:rFonts w:ascii="Times New Roman" w:hAnsi="Times New Roman" w:cs="Times New Roman"/>
+          <w:sz w:val="28"/>
+          <w:szCs w:val="28"/>
+        </w:rPr>
+        <w:t>Khi chạy chương trình</w:t>
+      </w:r>
+    </w:p>
+    <w:p>
+      <w:pPr>
+        <w:rPr>
+          <w:rFonts w:ascii="Times New Roman" w:hAnsi="Times New Roman" w:cs="Times New Roman"/>
+          <w:sz w:val="28"/>
+          <w:szCs w:val="28"/>
+        </w:rPr>
+      </w:pPr>
+      <w:r>
+        <w:drawing>
+          <wp:inline distT="0" distB="0" distL="0" distR="0" wp14:anchorId="47314456" wp14:editId="6144E997">
+            <wp:extent cx="4678680" cy="3375548"/>
+            <wp:effectExtent l="0" t="0" r="7620" b="0"/>
+            <wp:docPr id="9" name="Picture 9"/>
+            <wp:cNvGraphicFramePr>
+              <a:graphicFrameLocks xmlns:a="http://schemas.openxmlformats.org/drawingml/2006/main" noChangeAspect="1"/>
+            </wp:cNvGraphicFramePr>
+            <a:graphic xmlns:a="http://schemas.openxmlformats.org/drawingml/2006/main">
+              <a:graphicData uri="http://schemas.openxmlformats.org/drawingml/2006/picture">
+                <pic:pic xmlns:pic="http://schemas.openxmlformats.org/drawingml/2006/picture">
+                  <pic:nvPicPr>
+                    <pic:cNvPr id="1" name=""/>
+                    <pic:cNvPicPr/>
+                  </pic:nvPicPr>
+                  <pic:blipFill>
+                    <a:blip r:embed="rId14"/>
+                    <a:stretch>
+                      <a:fillRect/>
+                    </a:stretch>
+                  </pic:blipFill>
+                  <pic:spPr>
+                    <a:xfrm>
+                      <a:off x="0" y="0"/>
+                      <a:ext cx="4682653" cy="3378414"/>
+                    </a:xfrm>
+                    <a:prstGeom prst="rect">
+                      <a:avLst/>
+                    </a:prstGeom>
+                  </pic:spPr>
+                </pic:pic>
+              </a:graphicData>
+            </a:graphic>
+          </wp:inline>
+        </w:drawing>
+      </w:r>
+    </w:p>
+    <w:p>
+      <w:pPr>
+        <w:pStyle w:val="ListParagraph"/>
+        <w:numPr>
+          <w:ilvl w:val="0"/>
+          <w:numId w:val="3"/>
+        </w:numPr>
+        <w:rPr>
+          <w:rFonts w:ascii="Times New Roman" w:hAnsi="Times New Roman" w:cs="Times New Roman"/>
+          <w:sz w:val="28"/>
+          <w:szCs w:val="28"/>
+        </w:rPr>
+      </w:pPr>
+      <w:r>
+        <w:rPr>
+          <w:rFonts w:ascii="Times New Roman" w:hAnsi="Times New Roman" w:cs="Times New Roman"/>
+          <w:sz w:val="28"/>
+          <w:szCs w:val="28"/>
+        </w:rPr>
+        <w:t>Tính toán bình thường</w:t>
+      </w:r>
+    </w:p>
+    <w:p>
+      <w:pPr>
+        <w:rPr>
+          <w:rFonts w:ascii="Times New Roman" w:hAnsi="Times New Roman" w:cs="Times New Roman"/>
+          <w:sz w:val="28"/>
+          <w:szCs w:val="28"/>
+        </w:rPr>
+      </w:pPr>
+      <w:r>
+        <w:drawing>
+          <wp:inline distT="0" distB="0" distL="0" distR="0" wp14:anchorId="5F0C8E1C" wp14:editId="4FA94BA6">
+            <wp:extent cx="4739640" cy="3401806"/>
+            <wp:effectExtent l="0" t="0" r="3810" b="8255"/>
+            <wp:docPr id="10" name="Picture 10"/>
+            <wp:cNvGraphicFramePr>
+              <a:graphicFrameLocks xmlns:a="http://schemas.openxmlformats.org/drawingml/2006/main" noChangeAspect="1"/>
+            </wp:cNvGraphicFramePr>
+            <a:graphic xmlns:a="http://schemas.openxmlformats.org/drawingml/2006/main">
+              <a:graphicData uri="http://schemas.openxmlformats.org/drawingml/2006/picture">
+                <pic:pic xmlns:pic="http://schemas.openxmlformats.org/drawingml/2006/picture">
+                  <pic:nvPicPr>
+                    <pic:cNvPr id="1" name=""/>
+                    <pic:cNvPicPr/>
+                  </pic:nvPicPr>
+                  <pic:blipFill>
+                    <a:blip r:embed="rId15"/>
+                    <a:stretch>
+                      <a:fillRect/>
+                    </a:stretch>
+                  </pic:blipFill>
+                  <pic:spPr>
+                    <a:xfrm>
+                      <a:off x="0" y="0"/>
+                      <a:ext cx="4749155" cy="3408635"/>
+                    </a:xfrm>
+                    <a:prstGeom prst="rect">
+                      <a:avLst/>
+                    </a:prstGeom>
+                  </pic:spPr>
+                </pic:pic>
+              </a:graphicData>
+            </a:graphic>
+          </wp:inline>
+        </w:drawing>
+      </w:r>
+    </w:p>
+    <w:p>
+      <w:pPr>
+        <w:rPr>
+          <w:rFonts w:ascii="Times New Roman" w:hAnsi="Times New Roman" w:cs="Times New Roman"/>
+          <w:sz w:val="28"/>
+          <w:szCs w:val="28"/>
+        </w:rPr>
+      </w:pPr>
+    </w:p>
+    <w:p>
+      <w:pPr>
+        <w:pStyle w:val="ListParagraph"/>
+        <w:numPr>
+          <w:ilvl w:val="0"/>
+          <w:numId w:val="3"/>
+        </w:numPr>
+        <w:rPr>
+          <w:rFonts w:ascii="Times New Roman" w:hAnsi="Times New Roman" w:cs="Times New Roman"/>
+          <w:sz w:val="28"/>
+          <w:szCs w:val="28"/>
+        </w:rPr>
+      </w:pPr>
+      <w:r>
+        <w:rPr>
+          <w:rFonts w:ascii="Times New Roman" w:hAnsi="Times New Roman" w:cs="Times New Roman"/>
+          <w:sz w:val="28"/>
+          <w:szCs w:val="28"/>
+        </w:rPr>
+        <w:lastRenderedPageBreak/>
+        <w:t>Khi gặp lỗi</w:t>
+      </w:r>
+    </w:p>
+    <w:p>
+      <w:pPr>
+        <w:pStyle w:val="ListParagraph"/>
+        <w:ind w:left="1080"/>
+        <w:rPr>
+          <w:rFonts w:ascii="Times New Roman" w:hAnsi="Times New Roman" w:cs="Times New Roman"/>
+          <w:sz w:val="28"/>
+          <w:szCs w:val="28"/>
+        </w:rPr>
+      </w:pPr>
+      <w:r>
+        <w:rPr>
+          <w:rFonts w:ascii="Times New Roman" w:hAnsi="Times New Roman" w:cs="Times New Roman"/>
+          <w:sz w:val="28"/>
+          <w:szCs w:val="28"/>
+        </w:rPr>
+        <w:drawing>
+          <wp:inline distT="0" distB="0" distL="0" distR="0" wp14:anchorId="087EF003" wp14:editId="20E2B2D0">
+            <wp:extent cx="5943600" cy="4270375"/>
+            <wp:effectExtent l="0" t="0" r="0" b="0"/>
+            <wp:docPr id="11" name="Picture 11"/>
+            <wp:cNvGraphicFramePr>
+              <a:graphicFrameLocks xmlns:a="http://schemas.openxmlformats.org/drawingml/2006/main" noChangeAspect="1"/>
+            </wp:cNvGraphicFramePr>
+            <a:graphic xmlns:a="http://schemas.openxmlformats.org/drawingml/2006/main">
+              <a:graphicData uri="http://schemas.openxmlformats.org/drawingml/2006/picture">
+                <pic:pic xmlns:pic="http://schemas.openxmlformats.org/drawingml/2006/picture">
+                  <pic:nvPicPr>
+                    <pic:cNvPr id="1" name=""/>
+                    <pic:cNvPicPr/>
+                  </pic:nvPicPr>
+                  <pic:blipFill>
+                    <a:blip r:embed="rId16"/>
+                    <a:stretch>
+                      <a:fillRect/>
+                    </a:stretch>
+                  </pic:blipFill>
+                  <pic:spPr>
+                    <a:xfrm>
+                      <a:off x="0" y="0"/>
+                      <a:ext cx="5943600" cy="4270375"/>
                     </a:xfrm>
                     <a:prstGeom prst="rect">
                       <a:avLst/>

</xml_diff>

<commit_message>
Update table of contents report
</commit_message>
<xml_diff>
--- a/Homework01/20215145-NgoVanThuc/20215145-NgoVanThuc-Report-Homework01.docx
+++ b/Homework01/20215145-NgoVanThuc/20215145-NgoVanThuc-Report-Homework01.docx
@@ -104,7 +104,7 @@
                     <pic:cNvPicPr/>
                   </pic:nvPicPr>
                   <pic:blipFill>
-                    <a:blip r:embed="rId5" cstate="print">
+                    <a:blip r:embed="rId6" cstate="print">
                       <a:extLst>
                         <a:ext uri="{28A0092B-C50C-407E-A947-70E740481C1C}">
                           <a14:useLocalDpi xmlns:a14="http://schemas.microsoft.com/office/drawing/2010/main" val="0"/>
@@ -492,30 +492,926 @@
       </w:r>
     </w:p>
     <w:p>
-      <w:pPr>
-        <w:pStyle w:val="ListParagraph"/>
+      <w:r>
+        <w:br w:type="page"/>
+      </w:r>
+    </w:p>
+    <w:sdt>
+      <w:sdtPr>
+        <w:id w:val="-1110200371"/>
+        <w:docPartObj>
+          <w:docPartGallery w:val="Table of Contents"/>
+          <w:docPartUnique/>
+        </w:docPartObj>
+      </w:sdtPr>
+      <w:sdtEndPr>
+        <w:rPr>
+          <w:rFonts w:asciiTheme="minorHAnsi" w:eastAsiaTheme="minorHAnsi" w:hAnsiTheme="minorHAnsi" w:cstheme="minorBidi"/>
+          <w:b/>
+          <w:bCs/>
+          <w:noProof/>
+          <w:color w:val="auto"/>
+          <w:sz w:val="22"/>
+          <w:szCs w:val="22"/>
+        </w:rPr>
+      </w:sdtEndPr>
+      <w:sdtContent>
+        <w:p>
+          <w:pPr>
+            <w:pStyle w:val="TOCHeading"/>
+            <w:rPr>
+              <w:rFonts w:ascii="Times New Roman" w:hAnsi="Times New Roman" w:cs="Times New Roman"/>
+              <w:color w:val="000000" w:themeColor="text1"/>
+              <w:sz w:val="40"/>
+              <w:szCs w:val="40"/>
+            </w:rPr>
+          </w:pPr>
+          <w:r>
+            <w:rPr>
+              <w:rFonts w:ascii="Times New Roman" w:hAnsi="Times New Roman" w:cs="Times New Roman"/>
+              <w:color w:val="000000" w:themeColor="text1"/>
+              <w:sz w:val="40"/>
+              <w:szCs w:val="40"/>
+            </w:rPr>
+            <w:t>Mục lục</w:t>
+          </w:r>
+        </w:p>
+        <w:p>
+          <w:pPr>
+            <w:pStyle w:val="TOC1"/>
+            <w:tabs>
+              <w:tab w:val="left" w:pos="440"/>
+              <w:tab w:val="right" w:leader="dot" w:pos="9350"/>
+            </w:tabs>
+            <w:rPr>
+              <w:rFonts w:ascii="Times New Roman" w:hAnsi="Times New Roman" w:cs="Times New Roman"/>
+              <w:noProof/>
+              <w:sz w:val="32"/>
+              <w:szCs w:val="32"/>
+            </w:rPr>
+          </w:pPr>
+          <w:r>
+            <w:rPr>
+              <w:rFonts w:ascii="Times New Roman" w:hAnsi="Times New Roman" w:cs="Times New Roman"/>
+              <w:sz w:val="32"/>
+              <w:szCs w:val="32"/>
+            </w:rPr>
+            <w:fldChar w:fldCharType="begin"/>
+          </w:r>
+          <w:r>
+            <w:rPr>
+              <w:rFonts w:ascii="Times New Roman" w:hAnsi="Times New Roman" w:cs="Times New Roman"/>
+              <w:sz w:val="32"/>
+              <w:szCs w:val="32"/>
+            </w:rPr>
+            <w:instrText xml:space="preserve"> TOC \o "1-3" \h \z \u </w:instrText>
+          </w:r>
+          <w:r>
+            <w:rPr>
+              <w:rFonts w:ascii="Times New Roman" w:hAnsi="Times New Roman" w:cs="Times New Roman"/>
+              <w:sz w:val="32"/>
+              <w:szCs w:val="32"/>
+            </w:rPr>
+            <w:fldChar w:fldCharType="separate"/>
+          </w:r>
+          <w:hyperlink w:anchor="_Toc160055926" w:history="1">
+            <w:r>
+              <w:rPr>
+                <w:rStyle w:val="Hyperlink"/>
+                <w:rFonts w:ascii="Times New Roman" w:hAnsi="Times New Roman" w:cs="Times New Roman"/>
+                <w:noProof/>
+                <w:sz w:val="32"/>
+                <w:szCs w:val="32"/>
+              </w:rPr>
+              <w:t>1.</w:t>
+            </w:r>
+            <w:r>
+              <w:rPr>
+                <w:rFonts w:ascii="Times New Roman" w:hAnsi="Times New Roman" w:cs="Times New Roman"/>
+                <w:noProof/>
+                <w:sz w:val="32"/>
+                <w:szCs w:val="32"/>
+              </w:rPr>
+              <w:tab/>
+            </w:r>
+            <w:r>
+              <w:rPr>
+                <w:rStyle w:val="Hyperlink"/>
+                <w:rFonts w:ascii="Times New Roman" w:hAnsi="Times New Roman" w:cs="Times New Roman"/>
+                <w:noProof/>
+                <w:sz w:val="32"/>
+                <w:szCs w:val="32"/>
+              </w:rPr>
+              <w:t>Tạo một tài khoản trong github</w:t>
+            </w:r>
+            <w:r>
+              <w:rPr>
+                <w:rFonts w:ascii="Times New Roman" w:hAnsi="Times New Roman" w:cs="Times New Roman"/>
+                <w:noProof/>
+                <w:webHidden/>
+                <w:sz w:val="32"/>
+                <w:szCs w:val="32"/>
+              </w:rPr>
+              <w:tab/>
+            </w:r>
+            <w:r>
+              <w:rPr>
+                <w:rFonts w:ascii="Times New Roman" w:hAnsi="Times New Roman" w:cs="Times New Roman"/>
+                <w:noProof/>
+                <w:webHidden/>
+                <w:sz w:val="32"/>
+                <w:szCs w:val="32"/>
+              </w:rPr>
+              <w:fldChar w:fldCharType="begin"/>
+            </w:r>
+            <w:r>
+              <w:rPr>
+                <w:rFonts w:ascii="Times New Roman" w:hAnsi="Times New Roman" w:cs="Times New Roman"/>
+                <w:noProof/>
+                <w:webHidden/>
+                <w:sz w:val="32"/>
+                <w:szCs w:val="32"/>
+              </w:rPr>
+              <w:instrText xml:space="preserve"> PAGEREF _Toc160055926 \h </w:instrText>
+            </w:r>
+            <w:r>
+              <w:rPr>
+                <w:rFonts w:ascii="Times New Roman" w:hAnsi="Times New Roman" w:cs="Times New Roman"/>
+                <w:noProof/>
+                <w:webHidden/>
+                <w:sz w:val="32"/>
+                <w:szCs w:val="32"/>
+              </w:rPr>
+            </w:r>
+            <w:r>
+              <w:rPr>
+                <w:rFonts w:ascii="Times New Roman" w:hAnsi="Times New Roman" w:cs="Times New Roman"/>
+                <w:noProof/>
+                <w:webHidden/>
+                <w:sz w:val="32"/>
+                <w:szCs w:val="32"/>
+              </w:rPr>
+              <w:fldChar w:fldCharType="separate"/>
+            </w:r>
+            <w:r>
+              <w:rPr>
+                <w:rFonts w:ascii="Times New Roman" w:hAnsi="Times New Roman" w:cs="Times New Roman"/>
+                <w:noProof/>
+                <w:webHidden/>
+                <w:sz w:val="32"/>
+                <w:szCs w:val="32"/>
+              </w:rPr>
+              <w:t>3</w:t>
+            </w:r>
+            <w:r>
+              <w:rPr>
+                <w:rFonts w:ascii="Times New Roman" w:hAnsi="Times New Roman" w:cs="Times New Roman"/>
+                <w:noProof/>
+                <w:webHidden/>
+                <w:sz w:val="32"/>
+                <w:szCs w:val="32"/>
+              </w:rPr>
+              <w:fldChar w:fldCharType="end"/>
+            </w:r>
+          </w:hyperlink>
+        </w:p>
+        <w:p>
+          <w:pPr>
+            <w:pStyle w:val="TOC1"/>
+            <w:tabs>
+              <w:tab w:val="left" w:pos="440"/>
+              <w:tab w:val="right" w:leader="dot" w:pos="9350"/>
+            </w:tabs>
+            <w:rPr>
+              <w:rFonts w:ascii="Times New Roman" w:hAnsi="Times New Roman" w:cs="Times New Roman"/>
+              <w:noProof/>
+              <w:sz w:val="32"/>
+              <w:szCs w:val="32"/>
+            </w:rPr>
+          </w:pPr>
+          <w:hyperlink w:anchor="_Toc160055927" w:history="1">
+            <w:r>
+              <w:rPr>
+                <w:rStyle w:val="Hyperlink"/>
+                <w:rFonts w:ascii="Times New Roman" w:hAnsi="Times New Roman" w:cs="Times New Roman"/>
+                <w:noProof/>
+                <w:sz w:val="32"/>
+                <w:szCs w:val="32"/>
+              </w:rPr>
+              <w:t>2.</w:t>
+            </w:r>
+            <w:r>
+              <w:rPr>
+                <w:rFonts w:ascii="Times New Roman" w:hAnsi="Times New Roman" w:cs="Times New Roman"/>
+                <w:noProof/>
+                <w:sz w:val="32"/>
+                <w:szCs w:val="32"/>
+              </w:rPr>
+              <w:tab/>
+            </w:r>
+            <w:r>
+              <w:rPr>
+                <w:rStyle w:val="Hyperlink"/>
+                <w:rFonts w:ascii="Times New Roman" w:hAnsi="Times New Roman" w:cs="Times New Roman"/>
+                <w:noProof/>
+                <w:sz w:val="32"/>
+                <w:szCs w:val="32"/>
+              </w:rPr>
+              <w:t>Tạo một private repository trên github, tham gia cùng tất cả thành viên trong nhóm</w:t>
+            </w:r>
+            <w:r>
+              <w:rPr>
+                <w:rFonts w:ascii="Times New Roman" w:hAnsi="Times New Roman" w:cs="Times New Roman"/>
+                <w:noProof/>
+                <w:webHidden/>
+                <w:sz w:val="32"/>
+                <w:szCs w:val="32"/>
+              </w:rPr>
+              <w:tab/>
+            </w:r>
+            <w:r>
+              <w:rPr>
+                <w:rFonts w:ascii="Times New Roman" w:hAnsi="Times New Roman" w:cs="Times New Roman"/>
+                <w:noProof/>
+                <w:webHidden/>
+                <w:sz w:val="32"/>
+                <w:szCs w:val="32"/>
+              </w:rPr>
+              <w:fldChar w:fldCharType="begin"/>
+            </w:r>
+            <w:r>
+              <w:rPr>
+                <w:rFonts w:ascii="Times New Roman" w:hAnsi="Times New Roman" w:cs="Times New Roman"/>
+                <w:noProof/>
+                <w:webHidden/>
+                <w:sz w:val="32"/>
+                <w:szCs w:val="32"/>
+              </w:rPr>
+              <w:instrText xml:space="preserve"> PAGEREF _Toc160055927 \h </w:instrText>
+            </w:r>
+            <w:r>
+              <w:rPr>
+                <w:rFonts w:ascii="Times New Roman" w:hAnsi="Times New Roman" w:cs="Times New Roman"/>
+                <w:noProof/>
+                <w:webHidden/>
+                <w:sz w:val="32"/>
+                <w:szCs w:val="32"/>
+              </w:rPr>
+            </w:r>
+            <w:r>
+              <w:rPr>
+                <w:rFonts w:ascii="Times New Roman" w:hAnsi="Times New Roman" w:cs="Times New Roman"/>
+                <w:noProof/>
+                <w:webHidden/>
+                <w:sz w:val="32"/>
+                <w:szCs w:val="32"/>
+              </w:rPr>
+              <w:fldChar w:fldCharType="separate"/>
+            </w:r>
+            <w:r>
+              <w:rPr>
+                <w:rFonts w:ascii="Times New Roman" w:hAnsi="Times New Roman" w:cs="Times New Roman"/>
+                <w:noProof/>
+                <w:webHidden/>
+                <w:sz w:val="32"/>
+                <w:szCs w:val="32"/>
+              </w:rPr>
+              <w:t>3</w:t>
+            </w:r>
+            <w:r>
+              <w:rPr>
+                <w:rFonts w:ascii="Times New Roman" w:hAnsi="Times New Roman" w:cs="Times New Roman"/>
+                <w:noProof/>
+                <w:webHidden/>
+                <w:sz w:val="32"/>
+                <w:szCs w:val="32"/>
+              </w:rPr>
+              <w:fldChar w:fldCharType="end"/>
+            </w:r>
+          </w:hyperlink>
+        </w:p>
+        <w:p>
+          <w:pPr>
+            <w:pStyle w:val="TOC1"/>
+            <w:tabs>
+              <w:tab w:val="left" w:pos="440"/>
+              <w:tab w:val="right" w:leader="dot" w:pos="9350"/>
+            </w:tabs>
+            <w:rPr>
+              <w:rFonts w:ascii="Times New Roman" w:hAnsi="Times New Roman" w:cs="Times New Roman"/>
+              <w:noProof/>
+              <w:sz w:val="32"/>
+              <w:szCs w:val="32"/>
+            </w:rPr>
+          </w:pPr>
+          <w:hyperlink w:anchor="_Toc160055928" w:history="1">
+            <w:r>
+              <w:rPr>
+                <w:rStyle w:val="Hyperlink"/>
+                <w:rFonts w:ascii="Times New Roman" w:hAnsi="Times New Roman" w:cs="Times New Roman"/>
+                <w:noProof/>
+                <w:sz w:val="32"/>
+                <w:szCs w:val="32"/>
+              </w:rPr>
+              <w:t>3.</w:t>
+            </w:r>
+            <w:r>
+              <w:rPr>
+                <w:rFonts w:ascii="Times New Roman" w:hAnsi="Times New Roman" w:cs="Times New Roman"/>
+                <w:noProof/>
+                <w:sz w:val="32"/>
+                <w:szCs w:val="32"/>
+              </w:rPr>
+              <w:tab/>
+            </w:r>
+            <w:r>
+              <w:rPr>
+                <w:rStyle w:val="Hyperlink"/>
+                <w:rFonts w:ascii="Times New Roman" w:hAnsi="Times New Roman" w:cs="Times New Roman"/>
+                <w:noProof/>
+                <w:sz w:val="32"/>
+                <w:szCs w:val="32"/>
+              </w:rPr>
+              <w:t>HelloWorld.java</w:t>
+            </w:r>
+            <w:r>
+              <w:rPr>
+                <w:rFonts w:ascii="Times New Roman" w:hAnsi="Times New Roman" w:cs="Times New Roman"/>
+                <w:noProof/>
+                <w:webHidden/>
+                <w:sz w:val="32"/>
+                <w:szCs w:val="32"/>
+              </w:rPr>
+              <w:tab/>
+            </w:r>
+            <w:r>
+              <w:rPr>
+                <w:rFonts w:ascii="Times New Roman" w:hAnsi="Times New Roman" w:cs="Times New Roman"/>
+                <w:noProof/>
+                <w:webHidden/>
+                <w:sz w:val="32"/>
+                <w:szCs w:val="32"/>
+              </w:rPr>
+              <w:fldChar w:fldCharType="begin"/>
+            </w:r>
+            <w:r>
+              <w:rPr>
+                <w:rFonts w:ascii="Times New Roman" w:hAnsi="Times New Roman" w:cs="Times New Roman"/>
+                <w:noProof/>
+                <w:webHidden/>
+                <w:sz w:val="32"/>
+                <w:szCs w:val="32"/>
+              </w:rPr>
+              <w:instrText xml:space="preserve"> PAGEREF _Toc160055928 \h </w:instrText>
+            </w:r>
+            <w:r>
+              <w:rPr>
+                <w:rFonts w:ascii="Times New Roman" w:hAnsi="Times New Roman" w:cs="Times New Roman"/>
+                <w:noProof/>
+                <w:webHidden/>
+                <w:sz w:val="32"/>
+                <w:szCs w:val="32"/>
+              </w:rPr>
+            </w:r>
+            <w:r>
+              <w:rPr>
+                <w:rFonts w:ascii="Times New Roman" w:hAnsi="Times New Roman" w:cs="Times New Roman"/>
+                <w:noProof/>
+                <w:webHidden/>
+                <w:sz w:val="32"/>
+                <w:szCs w:val="32"/>
+              </w:rPr>
+              <w:fldChar w:fldCharType="separate"/>
+            </w:r>
+            <w:r>
+              <w:rPr>
+                <w:rFonts w:ascii="Times New Roman" w:hAnsi="Times New Roman" w:cs="Times New Roman"/>
+                <w:noProof/>
+                <w:webHidden/>
+                <w:sz w:val="32"/>
+                <w:szCs w:val="32"/>
+              </w:rPr>
+              <w:t>4</w:t>
+            </w:r>
+            <w:r>
+              <w:rPr>
+                <w:rFonts w:ascii="Times New Roman" w:hAnsi="Times New Roman" w:cs="Times New Roman"/>
+                <w:noProof/>
+                <w:webHidden/>
+                <w:sz w:val="32"/>
+                <w:szCs w:val="32"/>
+              </w:rPr>
+              <w:fldChar w:fldCharType="end"/>
+            </w:r>
+          </w:hyperlink>
+        </w:p>
+        <w:p>
+          <w:pPr>
+            <w:pStyle w:val="TOC1"/>
+            <w:tabs>
+              <w:tab w:val="left" w:pos="440"/>
+              <w:tab w:val="right" w:leader="dot" w:pos="9350"/>
+            </w:tabs>
+            <w:rPr>
+              <w:rFonts w:ascii="Times New Roman" w:hAnsi="Times New Roman" w:cs="Times New Roman"/>
+              <w:noProof/>
+              <w:sz w:val="32"/>
+              <w:szCs w:val="32"/>
+            </w:rPr>
+          </w:pPr>
+          <w:hyperlink w:anchor="_Toc160055929" w:history="1">
+            <w:r>
+              <w:rPr>
+                <w:rStyle w:val="Hyperlink"/>
+                <w:rFonts w:ascii="Times New Roman" w:hAnsi="Times New Roman" w:cs="Times New Roman"/>
+                <w:noProof/>
+                <w:sz w:val="32"/>
+                <w:szCs w:val="32"/>
+              </w:rPr>
+              <w:t>4.</w:t>
+            </w:r>
+            <w:r>
+              <w:rPr>
+                <w:rFonts w:ascii="Times New Roman" w:hAnsi="Times New Roman" w:cs="Times New Roman"/>
+                <w:noProof/>
+                <w:sz w:val="32"/>
+                <w:szCs w:val="32"/>
+              </w:rPr>
+              <w:tab/>
+            </w:r>
+            <w:r>
+              <w:rPr>
+                <w:rStyle w:val="Hyperlink"/>
+                <w:rFonts w:ascii="Times New Roman" w:hAnsi="Times New Roman" w:cs="Times New Roman"/>
+                <w:noProof/>
+                <w:sz w:val="32"/>
+                <w:szCs w:val="32"/>
+              </w:rPr>
+              <w:t>Triển khai ví dụ MVCTutoral</w:t>
+            </w:r>
+            <w:r>
+              <w:rPr>
+                <w:rFonts w:ascii="Times New Roman" w:hAnsi="Times New Roman" w:cs="Times New Roman"/>
+                <w:noProof/>
+                <w:webHidden/>
+                <w:sz w:val="32"/>
+                <w:szCs w:val="32"/>
+              </w:rPr>
+              <w:tab/>
+            </w:r>
+            <w:r>
+              <w:rPr>
+                <w:rFonts w:ascii="Times New Roman" w:hAnsi="Times New Roman" w:cs="Times New Roman"/>
+                <w:noProof/>
+                <w:webHidden/>
+                <w:sz w:val="32"/>
+                <w:szCs w:val="32"/>
+              </w:rPr>
+              <w:fldChar w:fldCharType="begin"/>
+            </w:r>
+            <w:r>
+              <w:rPr>
+                <w:rFonts w:ascii="Times New Roman" w:hAnsi="Times New Roman" w:cs="Times New Roman"/>
+                <w:noProof/>
+                <w:webHidden/>
+                <w:sz w:val="32"/>
+                <w:szCs w:val="32"/>
+              </w:rPr>
+              <w:instrText xml:space="preserve"> PAGEREF _Toc160055929 \h </w:instrText>
+            </w:r>
+            <w:r>
+              <w:rPr>
+                <w:rFonts w:ascii="Times New Roman" w:hAnsi="Times New Roman" w:cs="Times New Roman"/>
+                <w:noProof/>
+                <w:webHidden/>
+                <w:sz w:val="32"/>
+                <w:szCs w:val="32"/>
+              </w:rPr>
+            </w:r>
+            <w:r>
+              <w:rPr>
+                <w:rFonts w:ascii="Times New Roman" w:hAnsi="Times New Roman" w:cs="Times New Roman"/>
+                <w:noProof/>
+                <w:webHidden/>
+                <w:sz w:val="32"/>
+                <w:szCs w:val="32"/>
+              </w:rPr>
+              <w:fldChar w:fldCharType="separate"/>
+            </w:r>
+            <w:r>
+              <w:rPr>
+                <w:rFonts w:ascii="Times New Roman" w:hAnsi="Times New Roman" w:cs="Times New Roman"/>
+                <w:noProof/>
+                <w:webHidden/>
+                <w:sz w:val="32"/>
+                <w:szCs w:val="32"/>
+              </w:rPr>
+              <w:t>5</w:t>
+            </w:r>
+            <w:r>
+              <w:rPr>
+                <w:rFonts w:ascii="Times New Roman" w:hAnsi="Times New Roman" w:cs="Times New Roman"/>
+                <w:noProof/>
+                <w:webHidden/>
+                <w:sz w:val="32"/>
+                <w:szCs w:val="32"/>
+              </w:rPr>
+              <w:fldChar w:fldCharType="end"/>
+            </w:r>
+          </w:hyperlink>
+        </w:p>
+        <w:p>
+          <w:pPr>
+            <w:pStyle w:val="TOC2"/>
+            <w:tabs>
+              <w:tab w:val="left" w:pos="880"/>
+              <w:tab w:val="right" w:leader="dot" w:pos="9350"/>
+            </w:tabs>
+            <w:rPr>
+              <w:rFonts w:ascii="Times New Roman" w:hAnsi="Times New Roman" w:cs="Times New Roman"/>
+              <w:noProof/>
+              <w:sz w:val="32"/>
+              <w:szCs w:val="32"/>
+            </w:rPr>
+          </w:pPr>
+          <w:hyperlink w:anchor="_Toc160055930" w:history="1">
+            <w:r>
+              <w:rPr>
+                <w:rStyle w:val="Hyperlink"/>
+                <w:rFonts w:ascii="Times New Roman" w:hAnsi="Times New Roman" w:cs="Times New Roman"/>
+                <w:noProof/>
+                <w:sz w:val="32"/>
+                <w:szCs w:val="32"/>
+              </w:rPr>
+              <w:t>4.1.</w:t>
+            </w:r>
+            <w:r>
+              <w:rPr>
+                <w:rFonts w:ascii="Times New Roman" w:hAnsi="Times New Roman" w:cs="Times New Roman"/>
+                <w:noProof/>
+                <w:sz w:val="32"/>
+                <w:szCs w:val="32"/>
+              </w:rPr>
+              <w:tab/>
+            </w:r>
+            <w:r>
+              <w:rPr>
+                <w:rStyle w:val="Hyperlink"/>
+                <w:rFonts w:ascii="Times New Roman" w:hAnsi="Times New Roman" w:cs="Times New Roman"/>
+                <w:noProof/>
+                <w:sz w:val="32"/>
+                <w:szCs w:val="32"/>
+              </w:rPr>
+              <w:t>Khi sử dụng Swing</w:t>
+            </w:r>
+            <w:r>
+              <w:rPr>
+                <w:rFonts w:ascii="Times New Roman" w:hAnsi="Times New Roman" w:cs="Times New Roman"/>
+                <w:noProof/>
+                <w:webHidden/>
+                <w:sz w:val="32"/>
+                <w:szCs w:val="32"/>
+              </w:rPr>
+              <w:tab/>
+            </w:r>
+            <w:r>
+              <w:rPr>
+                <w:rFonts w:ascii="Times New Roman" w:hAnsi="Times New Roman" w:cs="Times New Roman"/>
+                <w:noProof/>
+                <w:webHidden/>
+                <w:sz w:val="32"/>
+                <w:szCs w:val="32"/>
+              </w:rPr>
+              <w:fldChar w:fldCharType="begin"/>
+            </w:r>
+            <w:r>
+              <w:rPr>
+                <w:rFonts w:ascii="Times New Roman" w:hAnsi="Times New Roman" w:cs="Times New Roman"/>
+                <w:noProof/>
+                <w:webHidden/>
+                <w:sz w:val="32"/>
+                <w:szCs w:val="32"/>
+              </w:rPr>
+              <w:instrText xml:space="preserve"> PAGEREF _Toc160055930 \h </w:instrText>
+            </w:r>
+            <w:r>
+              <w:rPr>
+                <w:rFonts w:ascii="Times New Roman" w:hAnsi="Times New Roman" w:cs="Times New Roman"/>
+                <w:noProof/>
+                <w:webHidden/>
+                <w:sz w:val="32"/>
+                <w:szCs w:val="32"/>
+              </w:rPr>
+            </w:r>
+            <w:r>
+              <w:rPr>
+                <w:rFonts w:ascii="Times New Roman" w:hAnsi="Times New Roman" w:cs="Times New Roman"/>
+                <w:noProof/>
+                <w:webHidden/>
+                <w:sz w:val="32"/>
+                <w:szCs w:val="32"/>
+              </w:rPr>
+              <w:fldChar w:fldCharType="separate"/>
+            </w:r>
+            <w:r>
+              <w:rPr>
+                <w:rFonts w:ascii="Times New Roman" w:hAnsi="Times New Roman" w:cs="Times New Roman"/>
+                <w:noProof/>
+                <w:webHidden/>
+                <w:sz w:val="32"/>
+                <w:szCs w:val="32"/>
+              </w:rPr>
+              <w:t>5</w:t>
+            </w:r>
+            <w:r>
+              <w:rPr>
+                <w:rFonts w:ascii="Times New Roman" w:hAnsi="Times New Roman" w:cs="Times New Roman"/>
+                <w:noProof/>
+                <w:webHidden/>
+                <w:sz w:val="32"/>
+                <w:szCs w:val="32"/>
+              </w:rPr>
+              <w:fldChar w:fldCharType="end"/>
+            </w:r>
+          </w:hyperlink>
+        </w:p>
+        <w:p>
+          <w:pPr>
+            <w:pStyle w:val="TOC2"/>
+            <w:tabs>
+              <w:tab w:val="left" w:pos="880"/>
+              <w:tab w:val="right" w:leader="dot" w:pos="9350"/>
+            </w:tabs>
+            <w:rPr>
+              <w:rFonts w:ascii="Times New Roman" w:hAnsi="Times New Roman" w:cs="Times New Roman"/>
+              <w:noProof/>
+              <w:sz w:val="32"/>
+              <w:szCs w:val="32"/>
+            </w:rPr>
+          </w:pPr>
+          <w:hyperlink w:anchor="_Toc160055931" w:history="1">
+            <w:r>
+              <w:rPr>
+                <w:rStyle w:val="Hyperlink"/>
+                <w:rFonts w:ascii="Times New Roman" w:hAnsi="Times New Roman" w:cs="Times New Roman"/>
+                <w:noProof/>
+                <w:sz w:val="32"/>
+                <w:szCs w:val="32"/>
+              </w:rPr>
+              <w:t>4.2.</w:t>
+            </w:r>
+            <w:r>
+              <w:rPr>
+                <w:rFonts w:ascii="Times New Roman" w:hAnsi="Times New Roman" w:cs="Times New Roman"/>
+                <w:noProof/>
+                <w:sz w:val="32"/>
+                <w:szCs w:val="32"/>
+              </w:rPr>
+              <w:tab/>
+            </w:r>
+            <w:r>
+              <w:rPr>
+                <w:rStyle w:val="Hyperlink"/>
+                <w:rFonts w:ascii="Times New Roman" w:hAnsi="Times New Roman" w:cs="Times New Roman"/>
+                <w:noProof/>
+                <w:sz w:val="32"/>
+                <w:szCs w:val="32"/>
+              </w:rPr>
+              <w:t>Sử dụng JavaFX(Use Scene Builder)</w:t>
+            </w:r>
+            <w:r>
+              <w:rPr>
+                <w:rFonts w:ascii="Times New Roman" w:hAnsi="Times New Roman" w:cs="Times New Roman"/>
+                <w:noProof/>
+                <w:webHidden/>
+                <w:sz w:val="32"/>
+                <w:szCs w:val="32"/>
+              </w:rPr>
+              <w:tab/>
+            </w:r>
+            <w:r>
+              <w:rPr>
+                <w:rFonts w:ascii="Times New Roman" w:hAnsi="Times New Roman" w:cs="Times New Roman"/>
+                <w:noProof/>
+                <w:webHidden/>
+                <w:sz w:val="32"/>
+                <w:szCs w:val="32"/>
+              </w:rPr>
+              <w:fldChar w:fldCharType="begin"/>
+            </w:r>
+            <w:r>
+              <w:rPr>
+                <w:rFonts w:ascii="Times New Roman" w:hAnsi="Times New Roman" w:cs="Times New Roman"/>
+                <w:noProof/>
+                <w:webHidden/>
+                <w:sz w:val="32"/>
+                <w:szCs w:val="32"/>
+              </w:rPr>
+              <w:instrText xml:space="preserve"> PAGEREF _Toc160055931 \h </w:instrText>
+            </w:r>
+            <w:r>
+              <w:rPr>
+                <w:rFonts w:ascii="Times New Roman" w:hAnsi="Times New Roman" w:cs="Times New Roman"/>
+                <w:noProof/>
+                <w:webHidden/>
+                <w:sz w:val="32"/>
+                <w:szCs w:val="32"/>
+              </w:rPr>
+            </w:r>
+            <w:r>
+              <w:rPr>
+                <w:rFonts w:ascii="Times New Roman" w:hAnsi="Times New Roman" w:cs="Times New Roman"/>
+                <w:noProof/>
+                <w:webHidden/>
+                <w:sz w:val="32"/>
+                <w:szCs w:val="32"/>
+              </w:rPr>
+              <w:fldChar w:fldCharType="separate"/>
+            </w:r>
+            <w:r>
+              <w:rPr>
+                <w:rFonts w:ascii="Times New Roman" w:hAnsi="Times New Roman" w:cs="Times New Roman"/>
+                <w:noProof/>
+                <w:webHidden/>
+                <w:sz w:val="32"/>
+                <w:szCs w:val="32"/>
+              </w:rPr>
+              <w:t>6</w:t>
+            </w:r>
+            <w:r>
+              <w:rPr>
+                <w:rFonts w:ascii="Times New Roman" w:hAnsi="Times New Roman" w:cs="Times New Roman"/>
+                <w:noProof/>
+                <w:webHidden/>
+                <w:sz w:val="32"/>
+                <w:szCs w:val="32"/>
+              </w:rPr>
+              <w:fldChar w:fldCharType="end"/>
+            </w:r>
+          </w:hyperlink>
+        </w:p>
+        <w:p>
+          <w:pPr>
+            <w:pStyle w:val="TOC1"/>
+            <w:tabs>
+              <w:tab w:val="left" w:pos="440"/>
+              <w:tab w:val="right" w:leader="dot" w:pos="9350"/>
+            </w:tabs>
+            <w:rPr>
+              <w:rFonts w:ascii="Times New Roman" w:hAnsi="Times New Roman" w:cs="Times New Roman"/>
+              <w:noProof/>
+              <w:sz w:val="32"/>
+              <w:szCs w:val="32"/>
+            </w:rPr>
+          </w:pPr>
+          <w:hyperlink w:anchor="_Toc160055932" w:history="1">
+            <w:r>
+              <w:rPr>
+                <w:rStyle w:val="Hyperlink"/>
+                <w:rFonts w:ascii="Times New Roman" w:hAnsi="Times New Roman" w:cs="Times New Roman"/>
+                <w:noProof/>
+                <w:sz w:val="32"/>
+                <w:szCs w:val="32"/>
+              </w:rPr>
+              <w:t>5.</w:t>
+            </w:r>
+            <w:r>
+              <w:rPr>
+                <w:rFonts w:ascii="Times New Roman" w:hAnsi="Times New Roman" w:cs="Times New Roman"/>
+                <w:noProof/>
+                <w:sz w:val="32"/>
+                <w:szCs w:val="32"/>
+              </w:rPr>
+              <w:tab/>
+            </w:r>
+            <w:r>
+              <w:rPr>
+                <w:rStyle w:val="Hyperlink"/>
+                <w:rFonts w:ascii="Times New Roman" w:hAnsi="Times New Roman" w:cs="Times New Roman"/>
+                <w:noProof/>
+                <w:sz w:val="32"/>
+                <w:szCs w:val="32"/>
+              </w:rPr>
+              <w:t>Các thao tác với git</w:t>
+            </w:r>
+            <w:r>
+              <w:rPr>
+                <w:rFonts w:ascii="Times New Roman" w:hAnsi="Times New Roman" w:cs="Times New Roman"/>
+                <w:noProof/>
+                <w:webHidden/>
+                <w:sz w:val="32"/>
+                <w:szCs w:val="32"/>
+              </w:rPr>
+              <w:tab/>
+            </w:r>
+            <w:r>
+              <w:rPr>
+                <w:rFonts w:ascii="Times New Roman" w:hAnsi="Times New Roman" w:cs="Times New Roman"/>
+                <w:noProof/>
+                <w:webHidden/>
+                <w:sz w:val="32"/>
+                <w:szCs w:val="32"/>
+              </w:rPr>
+              <w:fldChar w:fldCharType="begin"/>
+            </w:r>
+            <w:r>
+              <w:rPr>
+                <w:rFonts w:ascii="Times New Roman" w:hAnsi="Times New Roman" w:cs="Times New Roman"/>
+                <w:noProof/>
+                <w:webHidden/>
+                <w:sz w:val="32"/>
+                <w:szCs w:val="32"/>
+              </w:rPr>
+              <w:instrText xml:space="preserve"> PAGEREF _Toc160055932 \h </w:instrText>
+            </w:r>
+            <w:r>
+              <w:rPr>
+                <w:rFonts w:ascii="Times New Roman" w:hAnsi="Times New Roman" w:cs="Times New Roman"/>
+                <w:noProof/>
+                <w:webHidden/>
+                <w:sz w:val="32"/>
+                <w:szCs w:val="32"/>
+              </w:rPr>
+            </w:r>
+            <w:r>
+              <w:rPr>
+                <w:rFonts w:ascii="Times New Roman" w:hAnsi="Times New Roman" w:cs="Times New Roman"/>
+                <w:noProof/>
+                <w:webHidden/>
+                <w:sz w:val="32"/>
+                <w:szCs w:val="32"/>
+              </w:rPr>
+              <w:fldChar w:fldCharType="separate"/>
+            </w:r>
+            <w:r>
+              <w:rPr>
+                <w:rFonts w:ascii="Times New Roman" w:hAnsi="Times New Roman" w:cs="Times New Roman"/>
+                <w:noProof/>
+                <w:webHidden/>
+                <w:sz w:val="32"/>
+                <w:szCs w:val="32"/>
+              </w:rPr>
+              <w:t>8</w:t>
+            </w:r>
+            <w:r>
+              <w:rPr>
+                <w:rFonts w:ascii="Times New Roman" w:hAnsi="Times New Roman" w:cs="Times New Roman"/>
+                <w:noProof/>
+                <w:webHidden/>
+                <w:sz w:val="32"/>
+                <w:szCs w:val="32"/>
+              </w:rPr>
+              <w:fldChar w:fldCharType="end"/>
+            </w:r>
+          </w:hyperlink>
+        </w:p>
+        <w:p>
+          <w:r>
+            <w:rPr>
+              <w:rFonts w:ascii="Times New Roman" w:hAnsi="Times New Roman" w:cs="Times New Roman"/>
+              <w:b/>
+              <w:bCs/>
+              <w:noProof/>
+              <w:sz w:val="32"/>
+              <w:szCs w:val="32"/>
+            </w:rPr>
+            <w:fldChar w:fldCharType="end"/>
+          </w:r>
+        </w:p>
+      </w:sdtContent>
+    </w:sdt>
+    <w:p>
+      <w:pPr>
+        <w:pStyle w:val="Heading1"/>
         <w:numPr>
           <w:ilvl w:val="0"/>
-          <w:numId w:val="2"/>
+          <w:numId w:val="4"/>
         </w:numPr>
         <w:rPr>
           <w:rFonts w:ascii="Times New Roman" w:hAnsi="Times New Roman" w:cs="Times New Roman"/>
-          <w:sz w:val="28"/>
-          <w:szCs w:val="28"/>
-        </w:rPr>
-      </w:pPr>
-      <w:r>
+          <w:color w:val="000000" w:themeColor="text1"/>
+          <w:sz w:val="28"/>
+          <w:szCs w:val="28"/>
+        </w:rPr>
+      </w:pPr>
+      <w:r>
+        <w:rPr>
+          <w:color w:val="000000" w:themeColor="text1"/>
+        </w:rPr>
         <w:br w:type="page"/>
       </w:r>
-      <w:r>
-        <w:rPr>
-          <w:rFonts w:ascii="Times New Roman" w:hAnsi="Times New Roman" w:cs="Times New Roman"/>
+      <w:bookmarkStart w:id="0" w:name="_Toc160055926"/>
+      <w:r>
+        <w:rPr>
+          <w:rFonts w:ascii="Times New Roman" w:hAnsi="Times New Roman" w:cs="Times New Roman"/>
+          <w:color w:val="000000" w:themeColor="text1"/>
           <w:sz w:val="28"/>
           <w:szCs w:val="28"/>
         </w:rPr>
         <w:lastRenderedPageBreak/>
         <w:t>Tạo một tài khoản trong github</w:t>
       </w:r>
+      <w:bookmarkEnd w:id="0"/>
     </w:p>
     <w:p>
       <w:pPr>
@@ -538,104 +1434,6 @@
             <wp:extent cx="5943600" cy="2910840"/>
             <wp:effectExtent l="0" t="0" r="0" b="3810"/>
             <wp:docPr id="1" name="Picture 1"/>
-            <wp:cNvGraphicFramePr>
-              <a:graphicFrameLocks xmlns:a="http://schemas.openxmlformats.org/drawingml/2006/main" noChangeAspect="1"/>
-            </wp:cNvGraphicFramePr>
-            <a:graphic xmlns:a="http://schemas.openxmlformats.org/drawingml/2006/main">
-              <a:graphicData uri="http://schemas.openxmlformats.org/drawingml/2006/picture">
-                <pic:pic xmlns:pic="http://schemas.openxmlformats.org/drawingml/2006/picture">
-                  <pic:nvPicPr>
-                    <pic:cNvPr id="1" name=""/>
-                    <pic:cNvPicPr/>
-                  </pic:nvPicPr>
-                  <pic:blipFill>
-                    <a:blip r:embed="rId6"/>
-                    <a:stretch>
-                      <a:fillRect/>
-                    </a:stretch>
-                  </pic:blipFill>
-                  <pic:spPr>
-                    <a:xfrm>
-                      <a:off x="0" y="0"/>
-                      <a:ext cx="5943600" cy="2910840"/>
-                    </a:xfrm>
-                    <a:prstGeom prst="rect">
-                      <a:avLst/>
-                    </a:prstGeom>
-                  </pic:spPr>
-                </pic:pic>
-              </a:graphicData>
-            </a:graphic>
-          </wp:inline>
-        </w:drawing>
-      </w:r>
-    </w:p>
-    <w:p>
-      <w:pPr>
-        <w:pStyle w:val="ListParagraph"/>
-        <w:numPr>
-          <w:ilvl w:val="0"/>
-          <w:numId w:val="2"/>
-        </w:numPr>
-        <w:rPr>
-          <w:rFonts w:ascii="Times New Roman" w:hAnsi="Times New Roman" w:cs="Times New Roman"/>
-          <w:sz w:val="28"/>
-          <w:szCs w:val="28"/>
-        </w:rPr>
-      </w:pPr>
-      <w:r>
-        <w:rPr>
-          <w:rFonts w:ascii="Times New Roman" w:hAnsi="Times New Roman" w:cs="Times New Roman"/>
-          <w:sz w:val="28"/>
-          <w:szCs w:val="28"/>
-        </w:rPr>
-        <w:t>Tạo một private repository trên github, tham gia cùng tất cả thành viên trong nhóm</w:t>
-      </w:r>
-    </w:p>
-    <w:p>
-      <w:pPr>
-        <w:pStyle w:val="ListParagraph"/>
-        <w:numPr>
-          <w:ilvl w:val="0"/>
-          <w:numId w:val="3"/>
-        </w:numPr>
-        <w:rPr>
-          <w:rFonts w:ascii="Times New Roman" w:hAnsi="Times New Roman" w:cs="Times New Roman"/>
-          <w:sz w:val="28"/>
-          <w:szCs w:val="28"/>
-        </w:rPr>
-      </w:pPr>
-      <w:r>
-        <w:rPr>
-          <w:rFonts w:ascii="Times New Roman" w:hAnsi="Times New Roman" w:cs="Times New Roman"/>
-          <w:sz w:val="28"/>
-          <w:szCs w:val="28"/>
-        </w:rPr>
-        <w:t>Đặt tên cho project</w:t>
-      </w:r>
-    </w:p>
-    <w:p>
-      <w:pPr>
-        <w:pStyle w:val="ListParagraph"/>
-        <w:ind w:left="1080"/>
-        <w:rPr>
-          <w:rFonts w:ascii="Times New Roman" w:hAnsi="Times New Roman" w:cs="Times New Roman"/>
-          <w:sz w:val="28"/>
-          <w:szCs w:val="28"/>
-        </w:rPr>
-      </w:pPr>
-      <w:r>
-        <w:rPr>
-          <w:rFonts w:ascii="Times New Roman" w:hAnsi="Times New Roman" w:cs="Times New Roman"/>
-          <w:noProof/>
-          <w:sz w:val="28"/>
-          <w:szCs w:val="28"/>
-        </w:rPr>
-        <w:drawing>
-          <wp:inline distT="0" distB="0" distL="0" distR="0" wp14:anchorId="20AD15EF" wp14:editId="5C77607F">
-            <wp:extent cx="3474720" cy="3576918"/>
-            <wp:effectExtent l="0" t="0" r="0" b="5080"/>
-            <wp:docPr id="3" name="Picture 3"/>
             <wp:cNvGraphicFramePr>
               <a:graphicFrameLocks xmlns:a="http://schemas.openxmlformats.org/drawingml/2006/main" noChangeAspect="1"/>
             </wp:cNvGraphicFramePr>
@@ -655,7 +1453,7 @@
                   <pic:spPr>
                     <a:xfrm>
                       <a:off x="0" y="0"/>
-                      <a:ext cx="3483243" cy="3585691"/>
+                      <a:ext cx="5943600" cy="2910840"/>
                     </a:xfrm>
                     <a:prstGeom prst="rect">
                       <a:avLst/>
@@ -670,6 +1468,32 @@
     </w:p>
     <w:p>
       <w:pPr>
+        <w:pStyle w:val="Heading1"/>
+        <w:numPr>
+          <w:ilvl w:val="0"/>
+          <w:numId w:val="4"/>
+        </w:numPr>
+        <w:rPr>
+          <w:rFonts w:ascii="Times New Roman" w:hAnsi="Times New Roman" w:cs="Times New Roman"/>
+          <w:color w:val="000000" w:themeColor="text1"/>
+          <w:sz w:val="28"/>
+          <w:szCs w:val="28"/>
+        </w:rPr>
+      </w:pPr>
+      <w:bookmarkStart w:id="1" w:name="_Toc160055927"/>
+      <w:r>
+        <w:rPr>
+          <w:rFonts w:ascii="Times New Roman" w:hAnsi="Times New Roman" w:cs="Times New Roman"/>
+          <w:color w:val="000000" w:themeColor="text1"/>
+          <w:sz w:val="28"/>
+          <w:szCs w:val="28"/>
+        </w:rPr>
+        <w:t>Tạo một private repository trên github, tham gia cùng tất cả thành viên trong nhóm</w:t>
+      </w:r>
+      <w:bookmarkEnd w:id="1"/>
+    </w:p>
+    <w:p>
+      <w:pPr>
         <w:pStyle w:val="ListParagraph"/>
         <w:numPr>
           <w:ilvl w:val="0"/>
@@ -687,7 +1511,7 @@
           <w:sz w:val="28"/>
           <w:szCs w:val="28"/>
         </w:rPr>
-        <w:t>Tạo thư mục con (Homework01)</w:t>
+        <w:t>Đặt tên cho project</w:t>
       </w:r>
     </w:p>
     <w:p>
@@ -708,10 +1532,10 @@
           <w:szCs w:val="28"/>
         </w:rPr>
         <w:drawing>
-          <wp:inline distT="0" distB="0" distL="0" distR="0" wp14:anchorId="0B00DC56" wp14:editId="3B11887D">
-            <wp:extent cx="4563112" cy="504895"/>
-            <wp:effectExtent l="0" t="0" r="8890" b="9525"/>
-            <wp:docPr id="2" name="Picture 2"/>
+          <wp:inline distT="0" distB="0" distL="0" distR="0" wp14:anchorId="20AD15EF" wp14:editId="5C77607F">
+            <wp:extent cx="3474720" cy="3576918"/>
+            <wp:effectExtent l="0" t="0" r="0" b="5080"/>
+            <wp:docPr id="3" name="Picture 3"/>
             <wp:cNvGraphicFramePr>
               <a:graphicFrameLocks xmlns:a="http://schemas.openxmlformats.org/drawingml/2006/main" noChangeAspect="1"/>
             </wp:cNvGraphicFramePr>
@@ -731,7 +1555,7 @@
                   <pic:spPr>
                     <a:xfrm>
                       <a:off x="0" y="0"/>
-                      <a:ext cx="4563112" cy="504895"/>
+                      <a:ext cx="3483243" cy="3585691"/>
                     </a:xfrm>
                     <a:prstGeom prst="rect">
                       <a:avLst/>
@@ -749,7 +1573,7 @@
         <w:pStyle w:val="ListParagraph"/>
         <w:numPr>
           <w:ilvl w:val="0"/>
-          <w:numId w:val="2"/>
+          <w:numId w:val="3"/>
         </w:numPr>
         <w:rPr>
           <w:rFonts w:ascii="Times New Roman" w:hAnsi="Times New Roman" w:cs="Times New Roman"/>
@@ -763,59 +1587,32 @@
           <w:sz w:val="28"/>
           <w:szCs w:val="28"/>
         </w:rPr>
+        <w:t>Tạo thư mục con (Homework01)</w:t>
+      </w:r>
+    </w:p>
+    <w:p>
+      <w:pPr>
+        <w:pStyle w:val="ListParagraph"/>
+        <w:ind w:left="1080"/>
+        <w:rPr>
+          <w:rFonts w:ascii="Times New Roman" w:hAnsi="Times New Roman" w:cs="Times New Roman"/>
+          <w:sz w:val="28"/>
+          <w:szCs w:val="28"/>
+        </w:rPr>
+      </w:pPr>
+      <w:r>
+        <w:rPr>
+          <w:rFonts w:ascii="Times New Roman" w:hAnsi="Times New Roman" w:cs="Times New Roman"/>
+          <w:noProof/>
+          <w:sz w:val="28"/>
+          <w:szCs w:val="28"/>
+        </w:rPr>
         <w:lastRenderedPageBreak/>
-        <w:t>HelloWorld.java</w:t>
-      </w:r>
-    </w:p>
-    <w:p>
-      <w:pPr>
-        <w:pStyle w:val="ListParagraph"/>
-        <w:rPr>
-          <w:rFonts w:ascii="Times New Roman" w:hAnsi="Times New Roman" w:cs="Times New Roman"/>
-          <w:sz w:val="28"/>
-          <w:szCs w:val="28"/>
-        </w:rPr>
-      </w:pPr>
-    </w:p>
-    <w:p>
-      <w:pPr>
-        <w:pStyle w:val="ListParagraph"/>
-        <w:rPr>
-          <w:rFonts w:ascii="Times New Roman" w:hAnsi="Times New Roman" w:cs="Times New Roman"/>
-          <w:sz w:val="28"/>
-          <w:szCs w:val="28"/>
-        </w:rPr>
-      </w:pPr>
-      <w:r>
-        <w:rPr>
-          <w:rFonts w:ascii="Times New Roman" w:hAnsi="Times New Roman" w:cs="Times New Roman"/>
-          <w:sz w:val="28"/>
-          <w:szCs w:val="28"/>
-        </w:rPr>
-        <w:t>Source:</w:t>
-      </w:r>
-    </w:p>
-    <w:p>
-      <w:pPr>
-        <w:pStyle w:val="ListParagraph"/>
-        <w:rPr>
-          <w:rFonts w:ascii="Times New Roman" w:hAnsi="Times New Roman" w:cs="Times New Roman"/>
-          <w:sz w:val="28"/>
-          <w:szCs w:val="28"/>
-        </w:rPr>
-      </w:pPr>
-      <w:r>
-        <w:rPr>
-          <w:rFonts w:ascii="Times New Roman" w:hAnsi="Times New Roman" w:cs="Times New Roman"/>
-          <w:noProof/>
-          <w:sz w:val="28"/>
-          <w:szCs w:val="28"/>
-        </w:rPr>
         <w:drawing>
-          <wp:inline distT="0" distB="0" distL="0" distR="0" wp14:anchorId="218C0050" wp14:editId="374CEAF1">
-            <wp:extent cx="5943600" cy="4032885"/>
-            <wp:effectExtent l="0" t="0" r="0" b="5715"/>
-            <wp:docPr id="4" name="Picture 4"/>
+          <wp:inline distT="0" distB="0" distL="0" distR="0" wp14:anchorId="0B00DC56" wp14:editId="3B11887D">
+            <wp:extent cx="4563112" cy="504895"/>
+            <wp:effectExtent l="0" t="0" r="8890" b="9525"/>
+            <wp:docPr id="2" name="Picture 2"/>
             <wp:cNvGraphicFramePr>
               <a:graphicFrameLocks xmlns:a="http://schemas.openxmlformats.org/drawingml/2006/main" noChangeAspect="1"/>
             </wp:cNvGraphicFramePr>
@@ -835,7 +1632,7 @@
                   <pic:spPr>
                     <a:xfrm>
                       <a:off x="0" y="0"/>
-                      <a:ext cx="5943600" cy="4032885"/>
+                      <a:ext cx="4563112" cy="504895"/>
                     </a:xfrm>
                     <a:prstGeom prst="rect">
                       <a:avLst/>
@@ -850,6 +1647,32 @@
     </w:p>
     <w:p>
       <w:pPr>
+        <w:pStyle w:val="Heading1"/>
+        <w:numPr>
+          <w:ilvl w:val="0"/>
+          <w:numId w:val="4"/>
+        </w:numPr>
+        <w:rPr>
+          <w:rFonts w:ascii="Times New Roman" w:hAnsi="Times New Roman" w:cs="Times New Roman"/>
+          <w:color w:val="000000" w:themeColor="text1"/>
+          <w:sz w:val="28"/>
+          <w:szCs w:val="28"/>
+        </w:rPr>
+      </w:pPr>
+      <w:bookmarkStart w:id="2" w:name="_Toc160055928"/>
+      <w:r>
+        <w:rPr>
+          <w:rFonts w:ascii="Times New Roman" w:hAnsi="Times New Roman" w:cs="Times New Roman"/>
+          <w:color w:val="000000" w:themeColor="text1"/>
+          <w:sz w:val="28"/>
+          <w:szCs w:val="28"/>
+        </w:rPr>
+        <w:t>HelloWorld.java</w:t>
+      </w:r>
+      <w:bookmarkEnd w:id="2"/>
+    </w:p>
+    <w:p>
+      <w:pPr>
         <w:pStyle w:val="ListParagraph"/>
         <w:rPr>
           <w:rFonts w:ascii="Times New Roman" w:hAnsi="Times New Roman" w:cs="Times New Roman"/>
@@ -873,7 +1696,7 @@
           <w:sz w:val="28"/>
           <w:szCs w:val="28"/>
         </w:rPr>
-        <w:t>Kết quả:</w:t>
+        <w:t>Source:</w:t>
       </w:r>
     </w:p>
     <w:p>
@@ -893,10 +1716,10 @@
           <w:szCs w:val="28"/>
         </w:rPr>
         <w:drawing>
-          <wp:inline distT="0" distB="0" distL="0" distR="0" wp14:anchorId="137FD62B" wp14:editId="2A47F635">
-            <wp:extent cx="5001323" cy="1609950"/>
-            <wp:effectExtent l="0" t="0" r="0" b="9525"/>
-            <wp:docPr id="5" name="Picture 5"/>
+          <wp:inline distT="0" distB="0" distL="0" distR="0" wp14:anchorId="218C0050" wp14:editId="374CEAF1">
+            <wp:extent cx="5943600" cy="4032885"/>
+            <wp:effectExtent l="0" t="0" r="0" b="5715"/>
+            <wp:docPr id="4" name="Picture 4"/>
             <wp:cNvGraphicFramePr>
               <a:graphicFrameLocks xmlns:a="http://schemas.openxmlformats.org/drawingml/2006/main" noChangeAspect="1"/>
             </wp:cNvGraphicFramePr>
@@ -916,7 +1739,7 @@
                   <pic:spPr>
                     <a:xfrm>
                       <a:off x="0" y="0"/>
-                      <a:ext cx="5001323" cy="1609950"/>
+                      <a:ext cx="5943600" cy="4032885"/>
                     </a:xfrm>
                     <a:prstGeom prst="rect">
                       <a:avLst/>
@@ -942,104 +1765,24 @@
     <w:p>
       <w:pPr>
         <w:pStyle w:val="ListParagraph"/>
-        <w:numPr>
-          <w:ilvl w:val="0"/>
-          <w:numId w:val="2"/>
-        </w:numPr>
-        <w:rPr>
-          <w:rFonts w:ascii="Times New Roman" w:hAnsi="Times New Roman" w:cs="Times New Roman"/>
-          <w:sz w:val="28"/>
-          <w:szCs w:val="28"/>
-        </w:rPr>
-      </w:pPr>
-      <w:r>
-        <w:rPr>
-          <w:rFonts w:ascii="Times New Roman" w:hAnsi="Times New Roman" w:cs="Times New Roman"/>
-          <w:sz w:val="28"/>
-          <w:szCs w:val="28"/>
-        </w:rPr>
-        <w:t>Triển khai ví dụ MVCTutoral</w:t>
+        <w:rPr>
+          <w:rFonts w:ascii="Times New Roman" w:hAnsi="Times New Roman" w:cs="Times New Roman"/>
+          <w:sz w:val="28"/>
+          <w:szCs w:val="28"/>
+        </w:rPr>
+      </w:pPr>
+      <w:r>
+        <w:rPr>
+          <w:rFonts w:ascii="Times New Roman" w:hAnsi="Times New Roman" w:cs="Times New Roman"/>
+          <w:sz w:val="28"/>
+          <w:szCs w:val="28"/>
+        </w:rPr>
+        <w:t>Kết quả:</w:t>
       </w:r>
     </w:p>
     <w:p>
       <w:pPr>
         <w:pStyle w:val="ListParagraph"/>
-        <w:numPr>
-          <w:ilvl w:val="1"/>
-          <w:numId w:val="2"/>
-        </w:numPr>
-        <w:rPr>
-          <w:rFonts w:ascii="Times New Roman" w:hAnsi="Times New Roman" w:cs="Times New Roman"/>
-          <w:sz w:val="28"/>
-          <w:szCs w:val="28"/>
-        </w:rPr>
-      </w:pPr>
-      <w:r>
-        <w:rPr>
-          <w:rFonts w:ascii="Times New Roman" w:hAnsi="Times New Roman" w:cs="Times New Roman"/>
-          <w:sz w:val="28"/>
-          <w:szCs w:val="28"/>
-        </w:rPr>
-        <w:t>Khi sử dụng Swing</w:t>
-      </w:r>
-    </w:p>
-    <w:p>
-      <w:pPr>
-        <w:pStyle w:val="ListParagraph"/>
-        <w:numPr>
-          <w:ilvl w:val="0"/>
-          <w:numId w:val="3"/>
-        </w:numPr>
-        <w:rPr>
-          <w:rFonts w:ascii="Times New Roman" w:hAnsi="Times New Roman" w:cs="Times New Roman"/>
-          <w:sz w:val="28"/>
-          <w:szCs w:val="28"/>
-        </w:rPr>
-      </w:pPr>
-      <w:r>
-        <w:rPr>
-          <w:rFonts w:ascii="Times New Roman" w:hAnsi="Times New Roman" w:cs="Times New Roman"/>
-          <w:sz w:val="28"/>
-          <w:szCs w:val="28"/>
-        </w:rPr>
-        <w:t xml:space="preserve">Khi </w:t>
-      </w:r>
-      <w:r>
-        <w:rPr>
-          <w:rFonts w:ascii="Times New Roman" w:hAnsi="Times New Roman" w:cs="Times New Roman"/>
-          <w:sz w:val="28"/>
-          <w:szCs w:val="28"/>
-        </w:rPr>
-        <w:t xml:space="preserve">chạy </w:t>
-      </w:r>
-      <w:r>
-        <w:rPr>
-          <w:rFonts w:ascii="Times New Roman" w:hAnsi="Times New Roman" w:cs="Times New Roman"/>
-          <w:sz w:val="28"/>
-          <w:szCs w:val="28"/>
-        </w:rPr>
-        <w:t>MVCCalculat</w:t>
-      </w:r>
-      <w:r>
-        <w:rPr>
-          <w:rFonts w:ascii="Times New Roman" w:hAnsi="Times New Roman" w:cs="Times New Roman"/>
-          <w:sz w:val="28"/>
-          <w:szCs w:val="28"/>
-        </w:rPr>
-        <w:t>or.java</w:t>
-      </w:r>
-      <w:r>
-        <w:rPr>
-          <w:rFonts w:ascii="Times New Roman" w:hAnsi="Times New Roman" w:cs="Times New Roman"/>
-          <w:sz w:val="28"/>
-          <w:szCs w:val="28"/>
-        </w:rPr>
-        <w:t>:</w:t>
-      </w:r>
-    </w:p>
-    <w:p>
-      <w:pPr>
-        <w:pStyle w:val="ListParagraph"/>
         <w:rPr>
           <w:rFonts w:ascii="Times New Roman" w:hAnsi="Times New Roman" w:cs="Times New Roman"/>
           <w:sz w:val="28"/>
@@ -1053,12 +1796,11 @@
           <w:sz w:val="28"/>
           <w:szCs w:val="28"/>
         </w:rPr>
-        <w:lastRenderedPageBreak/>
         <w:drawing>
-          <wp:inline distT="0" distB="0" distL="0" distR="0" wp14:anchorId="18FE492A" wp14:editId="163341C7">
-            <wp:extent cx="5943600" cy="1962150"/>
-            <wp:effectExtent l="0" t="0" r="0" b="0"/>
-            <wp:docPr id="6" name="Picture 6"/>
+          <wp:inline distT="0" distB="0" distL="0" distR="0" wp14:anchorId="137FD62B" wp14:editId="2A47F635">
+            <wp:extent cx="5001323" cy="1609950"/>
+            <wp:effectExtent l="0" t="0" r="0" b="9525"/>
+            <wp:docPr id="5" name="Picture 5"/>
             <wp:cNvGraphicFramePr>
               <a:graphicFrameLocks xmlns:a="http://schemas.openxmlformats.org/drawingml/2006/main" noChangeAspect="1"/>
             </wp:cNvGraphicFramePr>
@@ -1078,7 +1820,7 @@
                   <pic:spPr>
                     <a:xfrm>
                       <a:off x="0" y="0"/>
-                      <a:ext cx="5943600" cy="1962150"/>
+                      <a:ext cx="5001323" cy="1609950"/>
                     </a:xfrm>
                     <a:prstGeom prst="rect">
                       <a:avLst/>
@@ -1103,6 +1845,59 @@
     </w:p>
     <w:p>
       <w:pPr>
+        <w:pStyle w:val="Heading1"/>
+        <w:numPr>
+          <w:ilvl w:val="0"/>
+          <w:numId w:val="4"/>
+        </w:numPr>
+        <w:rPr>
+          <w:rFonts w:ascii="Times New Roman" w:hAnsi="Times New Roman" w:cs="Times New Roman"/>
+          <w:color w:val="000000" w:themeColor="text1"/>
+          <w:sz w:val="28"/>
+          <w:szCs w:val="28"/>
+        </w:rPr>
+      </w:pPr>
+      <w:bookmarkStart w:id="3" w:name="_Toc160055929"/>
+      <w:r>
+        <w:rPr>
+          <w:rFonts w:ascii="Times New Roman" w:hAnsi="Times New Roman" w:cs="Times New Roman"/>
+          <w:color w:val="000000" w:themeColor="text1"/>
+          <w:sz w:val="28"/>
+          <w:szCs w:val="28"/>
+        </w:rPr>
+        <w:lastRenderedPageBreak/>
+        <w:t>Triển khai ví dụ MVCTutoral</w:t>
+      </w:r>
+      <w:bookmarkEnd w:id="3"/>
+    </w:p>
+    <w:p>
+      <w:pPr>
+        <w:pStyle w:val="Heading2"/>
+        <w:numPr>
+          <w:ilvl w:val="1"/>
+          <w:numId w:val="4"/>
+        </w:numPr>
+        <w:rPr>
+          <w:rFonts w:ascii="Times New Roman" w:hAnsi="Times New Roman" w:cs="Times New Roman"/>
+          <w:color w:val="000000" w:themeColor="text1"/>
+          <w:sz w:val="28"/>
+          <w:szCs w:val="28"/>
+        </w:rPr>
+      </w:pPr>
+      <w:bookmarkStart w:id="4" w:name="_Toc160055930"/>
+      <w:r>
+        <w:rPr>
+          <w:rFonts w:ascii="Times New Roman" w:hAnsi="Times New Roman" w:cs="Times New Roman"/>
+          <w:color w:val="000000" w:themeColor="text1"/>
+          <w:sz w:val="28"/>
+          <w:szCs w:val="28"/>
+        </w:rPr>
+        <w:t>Khi sử dụng Swing</w:t>
+      </w:r>
+      <w:bookmarkEnd w:id="4"/>
+    </w:p>
+    <w:p>
+      <w:pPr>
         <w:pStyle w:val="ListParagraph"/>
         <w:numPr>
           <w:ilvl w:val="0"/>
@@ -1120,13 +1915,44 @@
           <w:sz w:val="28"/>
           <w:szCs w:val="28"/>
         </w:rPr>
-        <w:t>Thực hiện tính toán bình thường:</w:t>
+        <w:t xml:space="preserve">Khi </w:t>
+      </w:r>
+      <w:r>
+        <w:rPr>
+          <w:rFonts w:ascii="Times New Roman" w:hAnsi="Times New Roman" w:cs="Times New Roman"/>
+          <w:sz w:val="28"/>
+          <w:szCs w:val="28"/>
+        </w:rPr>
+        <w:t xml:space="preserve">chạy </w:t>
+      </w:r>
+      <w:r>
+        <w:rPr>
+          <w:rFonts w:ascii="Times New Roman" w:hAnsi="Times New Roman" w:cs="Times New Roman"/>
+          <w:sz w:val="28"/>
+          <w:szCs w:val="28"/>
+        </w:rPr>
+        <w:t>MVCCalculat</w:t>
+      </w:r>
+      <w:r>
+        <w:rPr>
+          <w:rFonts w:ascii="Times New Roman" w:hAnsi="Times New Roman" w:cs="Times New Roman"/>
+          <w:sz w:val="28"/>
+          <w:szCs w:val="28"/>
+        </w:rPr>
+        <w:t>or.java</w:t>
+      </w:r>
+      <w:r>
+        <w:rPr>
+          <w:rFonts w:ascii="Times New Roman" w:hAnsi="Times New Roman" w:cs="Times New Roman"/>
+          <w:sz w:val="28"/>
+          <w:szCs w:val="28"/>
+        </w:rPr>
+        <w:t>:</w:t>
       </w:r>
     </w:p>
     <w:p>
       <w:pPr>
         <w:pStyle w:val="ListParagraph"/>
-        <w:ind w:left="1080"/>
         <w:rPr>
           <w:rFonts w:ascii="Times New Roman" w:hAnsi="Times New Roman" w:cs="Times New Roman"/>
           <w:sz w:val="28"/>
@@ -1141,10 +1967,10 @@
           <w:szCs w:val="28"/>
         </w:rPr>
         <w:drawing>
-          <wp:inline distT="0" distB="0" distL="0" distR="0" wp14:anchorId="6B217FE5" wp14:editId="6C02E3EC">
-            <wp:extent cx="5943600" cy="1948815"/>
+          <wp:inline distT="0" distB="0" distL="0" distR="0" wp14:anchorId="18FE492A" wp14:editId="163341C7">
+            <wp:extent cx="5943600" cy="1962150"/>
             <wp:effectExtent l="0" t="0" r="0" b="0"/>
-            <wp:docPr id="7" name="Picture 7"/>
+            <wp:docPr id="6" name="Picture 6"/>
             <wp:cNvGraphicFramePr>
               <a:graphicFrameLocks xmlns:a="http://schemas.openxmlformats.org/drawingml/2006/main" noChangeAspect="1"/>
             </wp:cNvGraphicFramePr>
@@ -1164,7 +1990,7 @@
                   <pic:spPr>
                     <a:xfrm>
                       <a:off x="0" y="0"/>
-                      <a:ext cx="5943600" cy="1948815"/>
+                      <a:ext cx="5943600" cy="1962150"/>
                     </a:xfrm>
                     <a:prstGeom prst="rect">
                       <a:avLst/>
@@ -1180,7 +2006,6 @@
     <w:p>
       <w:pPr>
         <w:pStyle w:val="ListParagraph"/>
-        <w:ind w:left="1080"/>
         <w:rPr>
           <w:rFonts w:ascii="Times New Roman" w:hAnsi="Times New Roman" w:cs="Times New Roman"/>
           <w:sz w:val="28"/>
@@ -1207,7 +2032,7 @@
           <w:sz w:val="28"/>
           <w:szCs w:val="28"/>
         </w:rPr>
-        <w:t>Khi gặp lỗi:</w:t>
+        <w:t>Thực hiện tính toán bình thường:</w:t>
       </w:r>
     </w:p>
     <w:p>
@@ -1228,10 +2053,10 @@
           <w:szCs w:val="28"/>
         </w:rPr>
         <w:drawing>
-          <wp:inline distT="0" distB="0" distL="0" distR="0" wp14:anchorId="4D062D47" wp14:editId="26503CEE">
-            <wp:extent cx="5943600" cy="1986280"/>
+          <wp:inline distT="0" distB="0" distL="0" distR="0" wp14:anchorId="6B217FE5" wp14:editId="6C02E3EC">
+            <wp:extent cx="5943600" cy="1948815"/>
             <wp:effectExtent l="0" t="0" r="0" b="0"/>
-            <wp:docPr id="8" name="Picture 8"/>
+            <wp:docPr id="7" name="Picture 7"/>
             <wp:cNvGraphicFramePr>
               <a:graphicFrameLocks xmlns:a="http://schemas.openxmlformats.org/drawingml/2006/main" noChangeAspect="1"/>
             </wp:cNvGraphicFramePr>
@@ -1251,7 +2076,7 @@
                   <pic:spPr>
                     <a:xfrm>
                       <a:off x="0" y="0"/>
-                      <a:ext cx="5943600" cy="1986280"/>
+                      <a:ext cx="5943600" cy="1948815"/>
                     </a:xfrm>
                     <a:prstGeom prst="rect">
                       <a:avLst/>
@@ -1266,86 +2091,14 @@
     </w:p>
     <w:p>
       <w:pPr>
-        <w:rPr>
-          <w:rFonts w:ascii="Times New Roman" w:hAnsi="Times New Roman" w:cs="Times New Roman"/>
-          <w:sz w:val="28"/>
-          <w:szCs w:val="28"/>
-        </w:rPr>
-      </w:pPr>
-    </w:p>
-    <w:p>
-      <w:pPr>
-        <w:rPr>
-          <w:rFonts w:ascii="Times New Roman" w:hAnsi="Times New Roman" w:cs="Times New Roman"/>
-          <w:sz w:val="28"/>
-          <w:szCs w:val="28"/>
-        </w:rPr>
-      </w:pPr>
-    </w:p>
-    <w:p>
-      <w:pPr>
-        <w:rPr>
-          <w:rFonts w:ascii="Times New Roman" w:hAnsi="Times New Roman" w:cs="Times New Roman"/>
-          <w:sz w:val="28"/>
-          <w:szCs w:val="28"/>
-        </w:rPr>
-      </w:pPr>
-    </w:p>
-    <w:p>
-      <w:pPr>
-        <w:rPr>
-          <w:rFonts w:ascii="Times New Roman" w:hAnsi="Times New Roman" w:cs="Times New Roman"/>
-          <w:sz w:val="28"/>
-          <w:szCs w:val="28"/>
-        </w:rPr>
-      </w:pPr>
-    </w:p>
-    <w:p>
-      <w:pPr>
         <w:pStyle w:val="ListParagraph"/>
-        <w:numPr>
-          <w:ilvl w:val="1"/>
-          <w:numId w:val="2"/>
-        </w:numPr>
-        <w:rPr>
-          <w:rFonts w:ascii="Times New Roman" w:hAnsi="Times New Roman" w:cs="Times New Roman"/>
-          <w:sz w:val="28"/>
-          <w:szCs w:val="28"/>
-        </w:rPr>
-      </w:pPr>
-      <w:r>
-        <w:rPr>
-          <w:rFonts w:ascii="Times New Roman" w:hAnsi="Times New Roman" w:cs="Times New Roman"/>
-          <w:sz w:val="28"/>
-          <w:szCs w:val="28"/>
-        </w:rPr>
-        <w:lastRenderedPageBreak/>
-        <w:t>Sử dụng JavaFX</w:t>
-      </w:r>
-      <w:r>
-        <w:rPr>
-          <w:rFonts w:ascii="Times New Roman" w:hAnsi="Times New Roman" w:cs="Times New Roman"/>
-          <w:sz w:val="28"/>
-          <w:szCs w:val="28"/>
-        </w:rPr>
-        <w:t>(</w:t>
-      </w:r>
-      <w:r>
-        <w:rPr>
-          <w:rFonts w:ascii="Times New Roman" w:hAnsi="Times New Roman" w:cs="Times New Roman"/>
-          <w:sz w:val="28"/>
-          <w:szCs w:val="28"/>
-        </w:rPr>
-        <w:t>U</w:t>
-      </w:r>
-      <w:r>
-        <w:rPr>
-          <w:rFonts w:ascii="Times New Roman" w:hAnsi="Times New Roman" w:cs="Times New Roman"/>
-          <w:sz w:val="28"/>
-          <w:szCs w:val="28"/>
-        </w:rPr>
-        <w:t>se Scene Builder)</w:t>
-      </w:r>
+        <w:ind w:left="1080"/>
+        <w:rPr>
+          <w:rFonts w:ascii="Times New Roman" w:hAnsi="Times New Roman" w:cs="Times New Roman"/>
+          <w:sz w:val="28"/>
+          <w:szCs w:val="28"/>
+        </w:rPr>
+      </w:pPr>
     </w:p>
     <w:p>
       <w:pPr>
@@ -1366,26 +2119,31 @@
           <w:sz w:val="28"/>
           <w:szCs w:val="28"/>
         </w:rPr>
-        <w:t>Khi chạy chương trình</w:t>
-      </w:r>
-    </w:p>
-    <w:p>
-      <w:pPr>
-        <w:rPr>
-          <w:rFonts w:ascii="Times New Roman" w:hAnsi="Times New Roman" w:cs="Times New Roman"/>
-          <w:sz w:val="28"/>
-          <w:szCs w:val="28"/>
-        </w:rPr>
-      </w:pPr>
-      <w:r>
-        <w:rPr>
+        <w:t>Khi gặp lỗi:</w:t>
+      </w:r>
+    </w:p>
+    <w:p>
+      <w:pPr>
+        <w:pStyle w:val="ListParagraph"/>
+        <w:ind w:left="1080"/>
+        <w:rPr>
+          <w:rFonts w:ascii="Times New Roman" w:hAnsi="Times New Roman" w:cs="Times New Roman"/>
+          <w:sz w:val="28"/>
+          <w:szCs w:val="28"/>
+        </w:rPr>
+      </w:pPr>
+      <w:r>
+        <w:rPr>
+          <w:rFonts w:ascii="Times New Roman" w:hAnsi="Times New Roman" w:cs="Times New Roman"/>
           <w:noProof/>
+          <w:sz w:val="28"/>
+          <w:szCs w:val="28"/>
         </w:rPr>
         <w:drawing>
-          <wp:inline distT="0" distB="0" distL="0" distR="0" wp14:anchorId="47314456" wp14:editId="6144E997">
-            <wp:extent cx="4678680" cy="3375548"/>
-            <wp:effectExtent l="0" t="0" r="7620" b="0"/>
-            <wp:docPr id="9" name="Picture 9"/>
+          <wp:inline distT="0" distB="0" distL="0" distR="0" wp14:anchorId="4D062D47" wp14:editId="26503CEE">
+            <wp:extent cx="5943600" cy="1986280"/>
+            <wp:effectExtent l="0" t="0" r="0" b="0"/>
+            <wp:docPr id="8" name="Picture 8"/>
             <wp:cNvGraphicFramePr>
               <a:graphicFrameLocks xmlns:a="http://schemas.openxmlformats.org/drawingml/2006/main" noChangeAspect="1"/>
             </wp:cNvGraphicFramePr>
@@ -1405,7 +2163,7 @@
                   <pic:spPr>
                     <a:xfrm>
                       <a:off x="0" y="0"/>
-                      <a:ext cx="4682653" cy="3378414"/>
+                      <a:ext cx="5943600" cy="1986280"/>
                     </a:xfrm>
                     <a:prstGeom prst="rect">
                       <a:avLst/>
@@ -1420,6 +2178,69 @@
     </w:p>
     <w:p>
       <w:pPr>
+        <w:rPr>
+          <w:rFonts w:ascii="Times New Roman" w:hAnsi="Times New Roman" w:cs="Times New Roman"/>
+          <w:sz w:val="28"/>
+          <w:szCs w:val="28"/>
+        </w:rPr>
+      </w:pPr>
+    </w:p>
+    <w:p>
+      <w:pPr>
+        <w:rPr>
+          <w:rFonts w:ascii="Times New Roman" w:hAnsi="Times New Roman" w:cs="Times New Roman"/>
+          <w:sz w:val="28"/>
+          <w:szCs w:val="28"/>
+        </w:rPr>
+      </w:pPr>
+    </w:p>
+    <w:p>
+      <w:pPr>
+        <w:rPr>
+          <w:rFonts w:ascii="Times New Roman" w:hAnsi="Times New Roman" w:cs="Times New Roman"/>
+          <w:sz w:val="28"/>
+          <w:szCs w:val="28"/>
+        </w:rPr>
+      </w:pPr>
+    </w:p>
+    <w:p>
+      <w:pPr>
+        <w:rPr>
+          <w:rFonts w:ascii="Times New Roman" w:hAnsi="Times New Roman" w:cs="Times New Roman"/>
+          <w:color w:val="000000" w:themeColor="text1"/>
+          <w:sz w:val="28"/>
+          <w:szCs w:val="28"/>
+        </w:rPr>
+      </w:pPr>
+    </w:p>
+    <w:p>
+      <w:pPr>
+        <w:pStyle w:val="Heading2"/>
+        <w:numPr>
+          <w:ilvl w:val="1"/>
+          <w:numId w:val="4"/>
+        </w:numPr>
+        <w:rPr>
+          <w:rFonts w:ascii="Times New Roman" w:hAnsi="Times New Roman" w:cs="Times New Roman"/>
+          <w:color w:val="000000" w:themeColor="text1"/>
+          <w:sz w:val="28"/>
+          <w:szCs w:val="28"/>
+        </w:rPr>
+      </w:pPr>
+      <w:bookmarkStart w:id="5" w:name="_Toc160055931"/>
+      <w:r>
+        <w:rPr>
+          <w:rFonts w:ascii="Times New Roman" w:hAnsi="Times New Roman" w:cs="Times New Roman"/>
+          <w:color w:val="000000" w:themeColor="text1"/>
+          <w:sz w:val="28"/>
+          <w:szCs w:val="28"/>
+        </w:rPr>
+        <w:t>Sử dụng JavaFX(Use Scene Builder)</w:t>
+      </w:r>
+      <w:bookmarkEnd w:id="5"/>
+    </w:p>
+    <w:p>
+      <w:pPr>
         <w:pStyle w:val="ListParagraph"/>
         <w:numPr>
           <w:ilvl w:val="0"/>
@@ -1437,7 +2258,7 @@
           <w:sz w:val="28"/>
           <w:szCs w:val="28"/>
         </w:rPr>
-        <w:t>Tính toán bình thường</w:t>
+        <w:t>Khi chạy chương trình</w:t>
       </w:r>
     </w:p>
     <w:p>
@@ -1453,10 +2274,10 @@
           <w:noProof/>
         </w:rPr>
         <w:drawing>
-          <wp:inline distT="0" distB="0" distL="0" distR="0" wp14:anchorId="5F0C8E1C" wp14:editId="4FA94BA6">
-            <wp:extent cx="4739640" cy="3401806"/>
-            <wp:effectExtent l="0" t="0" r="3810" b="8255"/>
-            <wp:docPr id="10" name="Picture 10"/>
+          <wp:inline distT="0" distB="0" distL="0" distR="0" wp14:anchorId="47314456" wp14:editId="6144E997">
+            <wp:extent cx="4678680" cy="3375548"/>
+            <wp:effectExtent l="0" t="0" r="7620" b="0"/>
+            <wp:docPr id="9" name="Picture 9"/>
             <wp:cNvGraphicFramePr>
               <a:graphicFrameLocks xmlns:a="http://schemas.openxmlformats.org/drawingml/2006/main" noChangeAspect="1"/>
             </wp:cNvGraphicFramePr>
@@ -1476,7 +2297,7 @@
                   <pic:spPr>
                     <a:xfrm>
                       <a:off x="0" y="0"/>
-                      <a:ext cx="4749155" cy="3408635"/>
+                      <a:ext cx="4682653" cy="3378414"/>
                     </a:xfrm>
                     <a:prstGeom prst="rect">
                       <a:avLst/>
@@ -1491,15 +2312,6 @@
     </w:p>
     <w:p>
       <w:pPr>
-        <w:rPr>
-          <w:rFonts w:ascii="Times New Roman" w:hAnsi="Times New Roman" w:cs="Times New Roman"/>
-          <w:sz w:val="28"/>
-          <w:szCs w:val="28"/>
-        </w:rPr>
-      </w:pPr>
-    </w:p>
-    <w:p>
-      <w:pPr>
         <w:pStyle w:val="ListParagraph"/>
         <w:numPr>
           <w:ilvl w:val="0"/>
@@ -1517,27 +2329,27 @@
           <w:sz w:val="28"/>
           <w:szCs w:val="28"/>
         </w:rPr>
+        <w:t>Tính toán bình thường</w:t>
+      </w:r>
+    </w:p>
+    <w:p>
+      <w:pPr>
+        <w:rPr>
+          <w:rFonts w:ascii="Times New Roman" w:hAnsi="Times New Roman" w:cs="Times New Roman"/>
+          <w:sz w:val="28"/>
+          <w:szCs w:val="28"/>
+        </w:rPr>
+      </w:pPr>
+      <w:r>
+        <w:rPr>
+          <w:noProof/>
+        </w:rPr>
         <w:lastRenderedPageBreak/>
-        <w:t>Khi gặp lỗi</w:t>
-      </w:r>
-    </w:p>
-    <w:p>
-      <w:pPr>
-        <w:rPr>
-          <w:rFonts w:ascii="Times New Roman" w:hAnsi="Times New Roman" w:cs="Times New Roman"/>
-          <w:sz w:val="28"/>
-          <w:szCs w:val="28"/>
-        </w:rPr>
-      </w:pPr>
-      <w:r>
-        <w:rPr>
-          <w:noProof/>
-        </w:rPr>
         <w:drawing>
-          <wp:inline distT="0" distB="0" distL="0" distR="0" wp14:anchorId="087EF003" wp14:editId="20E2B2D0">
-            <wp:extent cx="5943600" cy="4270375"/>
-            <wp:effectExtent l="0" t="0" r="0" b="0"/>
-            <wp:docPr id="11" name="Picture 11"/>
+          <wp:inline distT="0" distB="0" distL="0" distR="0" wp14:anchorId="5F0C8E1C" wp14:editId="4FA94BA6">
+            <wp:extent cx="4739640" cy="3401806"/>
+            <wp:effectExtent l="0" t="0" r="3810" b="8255"/>
+            <wp:docPr id="10" name="Picture 10"/>
             <wp:cNvGraphicFramePr>
               <a:graphicFrameLocks xmlns:a="http://schemas.openxmlformats.org/drawingml/2006/main" noChangeAspect="1"/>
             </wp:cNvGraphicFramePr>
@@ -1557,7 +2369,7 @@
                   <pic:spPr>
                     <a:xfrm>
                       <a:off x="0" y="0"/>
-                      <a:ext cx="5943600" cy="4270375"/>
+                      <a:ext cx="4749155" cy="3408635"/>
                     </a:xfrm>
                     <a:prstGeom prst="rect">
                       <a:avLst/>
@@ -1584,28 +2396,6 @@
         <w:pStyle w:val="ListParagraph"/>
         <w:numPr>
           <w:ilvl w:val="0"/>
-          <w:numId w:val="2"/>
-        </w:numPr>
-        <w:rPr>
-          <w:rFonts w:ascii="Times New Roman" w:hAnsi="Times New Roman" w:cs="Times New Roman"/>
-          <w:sz w:val="28"/>
-          <w:szCs w:val="28"/>
-        </w:rPr>
-      </w:pPr>
-      <w:r>
-        <w:rPr>
-          <w:rFonts w:ascii="Times New Roman" w:hAnsi="Times New Roman" w:cs="Times New Roman"/>
-          <w:sz w:val="28"/>
-          <w:szCs w:val="28"/>
-        </w:rPr>
-        <w:t>Các thao tác với git</w:t>
-      </w:r>
-    </w:p>
-    <w:p>
-      <w:pPr>
-        <w:pStyle w:val="ListParagraph"/>
-        <w:numPr>
-          <w:ilvl w:val="0"/>
           <w:numId w:val="3"/>
         </w:numPr>
         <w:rPr>
@@ -1620,31 +2410,27 @@
           <w:sz w:val="28"/>
           <w:szCs w:val="28"/>
         </w:rPr>
-        <w:t>Tạo branch:</w:t>
-      </w:r>
-    </w:p>
-    <w:p>
-      <w:pPr>
-        <w:pStyle w:val="ListParagraph"/>
-        <w:ind w:left="1080"/>
-        <w:rPr>
-          <w:rFonts w:ascii="Times New Roman" w:hAnsi="Times New Roman" w:cs="Times New Roman"/>
-          <w:sz w:val="28"/>
-          <w:szCs w:val="28"/>
-        </w:rPr>
-      </w:pPr>
-      <w:r>
-        <w:rPr>
-          <w:rFonts w:ascii="Times New Roman" w:hAnsi="Times New Roman" w:cs="Times New Roman"/>
+        <w:t>Khi gặp lỗi</w:t>
+      </w:r>
+    </w:p>
+    <w:p>
+      <w:pPr>
+        <w:rPr>
+          <w:rFonts w:ascii="Times New Roman" w:hAnsi="Times New Roman" w:cs="Times New Roman"/>
+          <w:sz w:val="28"/>
+          <w:szCs w:val="28"/>
+        </w:rPr>
+      </w:pPr>
+      <w:r>
+        <w:rPr>
           <w:noProof/>
-          <w:sz w:val="28"/>
-          <w:szCs w:val="28"/>
-        </w:rPr>
+        </w:rPr>
+        <w:lastRenderedPageBreak/>
         <w:drawing>
-          <wp:inline distT="0" distB="0" distL="0" distR="0" wp14:anchorId="10234162" wp14:editId="3390162F">
-            <wp:extent cx="4715533" cy="1095528"/>
-            <wp:effectExtent l="0" t="0" r="0" b="9525"/>
-            <wp:docPr id="12" name="Picture 12"/>
+          <wp:inline distT="0" distB="0" distL="0" distR="0" wp14:anchorId="087EF003" wp14:editId="20E2B2D0">
+            <wp:extent cx="5943600" cy="4270375"/>
+            <wp:effectExtent l="0" t="0" r="0" b="0"/>
+            <wp:docPr id="11" name="Picture 11"/>
             <wp:cNvGraphicFramePr>
               <a:graphicFrameLocks xmlns:a="http://schemas.openxmlformats.org/drawingml/2006/main" noChangeAspect="1"/>
             </wp:cNvGraphicFramePr>
@@ -1664,7 +2450,7 @@
                   <pic:spPr>
                     <a:xfrm>
                       <a:off x="0" y="0"/>
-                      <a:ext cx="4715533" cy="1095528"/>
+                      <a:ext cx="5943600" cy="4270375"/>
                     </a:xfrm>
                     <a:prstGeom prst="rect">
                       <a:avLst/>
@@ -1679,6 +2465,41 @@
     </w:p>
     <w:p>
       <w:pPr>
+        <w:rPr>
+          <w:rFonts w:ascii="Times New Roman" w:hAnsi="Times New Roman" w:cs="Times New Roman"/>
+          <w:sz w:val="28"/>
+          <w:szCs w:val="28"/>
+        </w:rPr>
+      </w:pPr>
+    </w:p>
+    <w:p>
+      <w:pPr>
+        <w:pStyle w:val="Heading1"/>
+        <w:numPr>
+          <w:ilvl w:val="0"/>
+          <w:numId w:val="4"/>
+        </w:numPr>
+        <w:rPr>
+          <w:rFonts w:ascii="Times New Roman" w:hAnsi="Times New Roman" w:cs="Times New Roman"/>
+          <w:color w:val="000000" w:themeColor="text1"/>
+          <w:sz w:val="28"/>
+          <w:szCs w:val="28"/>
+        </w:rPr>
+      </w:pPr>
+      <w:bookmarkStart w:id="6" w:name="_Toc160055932"/>
+      <w:r>
+        <w:rPr>
+          <w:rFonts w:ascii="Times New Roman" w:hAnsi="Times New Roman" w:cs="Times New Roman"/>
+          <w:color w:val="000000" w:themeColor="text1"/>
+          <w:sz w:val="28"/>
+          <w:szCs w:val="28"/>
+        </w:rPr>
+        <w:t>Các thao tác với git</w:t>
+      </w:r>
+      <w:bookmarkEnd w:id="6"/>
+    </w:p>
+    <w:p>
+      <w:pPr>
         <w:pStyle w:val="ListParagraph"/>
         <w:numPr>
           <w:ilvl w:val="0"/>
@@ -1696,7 +2517,7 @@
           <w:sz w:val="28"/>
           <w:szCs w:val="28"/>
         </w:rPr>
-        <w:t>Thêm file:</w:t>
+        <w:t>Tạo branch:</w:t>
       </w:r>
     </w:p>
     <w:p>
@@ -1716,12 +2537,11 @@
           <w:sz w:val="28"/>
           <w:szCs w:val="28"/>
         </w:rPr>
-        <w:lastRenderedPageBreak/>
         <w:drawing>
-          <wp:inline distT="0" distB="0" distL="0" distR="0" wp14:anchorId="7878EEC9" wp14:editId="526D9F43">
-            <wp:extent cx="5582429" cy="1952898"/>
+          <wp:inline distT="0" distB="0" distL="0" distR="0" wp14:anchorId="10234162" wp14:editId="3390162F">
+            <wp:extent cx="4715533" cy="1095528"/>
             <wp:effectExtent l="0" t="0" r="0" b="9525"/>
-            <wp:docPr id="13" name="Picture 13"/>
+            <wp:docPr id="12" name="Picture 12"/>
             <wp:cNvGraphicFramePr>
               <a:graphicFrameLocks xmlns:a="http://schemas.openxmlformats.org/drawingml/2006/main" noChangeAspect="1"/>
             </wp:cNvGraphicFramePr>
@@ -1741,7 +2561,7 @@
                   <pic:spPr>
                     <a:xfrm>
                       <a:off x="0" y="0"/>
-                      <a:ext cx="5582429" cy="1952898"/>
+                      <a:ext cx="4715533" cy="1095528"/>
                     </a:xfrm>
                     <a:prstGeom prst="rect">
                       <a:avLst/>
@@ -1773,7 +2593,7 @@
           <w:sz w:val="28"/>
           <w:szCs w:val="28"/>
         </w:rPr>
-        <w:t>Xóa file:</w:t>
+        <w:t>Thêm file:</w:t>
       </w:r>
     </w:p>
     <w:p>
@@ -1793,11 +2613,12 @@
           <w:sz w:val="28"/>
           <w:szCs w:val="28"/>
         </w:rPr>
+        <w:lastRenderedPageBreak/>
         <w:drawing>
-          <wp:inline distT="0" distB="0" distL="0" distR="0" wp14:anchorId="4A6658C0" wp14:editId="5367AAEB">
-            <wp:extent cx="4972744" cy="1495634"/>
+          <wp:inline distT="0" distB="0" distL="0" distR="0" wp14:anchorId="7878EEC9" wp14:editId="526D9F43">
+            <wp:extent cx="5582429" cy="1952898"/>
             <wp:effectExtent l="0" t="0" r="0" b="9525"/>
-            <wp:docPr id="14" name="Picture 14"/>
+            <wp:docPr id="13" name="Picture 13"/>
             <wp:cNvGraphicFramePr>
               <a:graphicFrameLocks xmlns:a="http://schemas.openxmlformats.org/drawingml/2006/main" noChangeAspect="1"/>
             </wp:cNvGraphicFramePr>
@@ -1817,7 +2638,7 @@
                   <pic:spPr>
                     <a:xfrm>
                       <a:off x="0" y="0"/>
-                      <a:ext cx="4972744" cy="1495634"/>
+                      <a:ext cx="5582429" cy="1952898"/>
                     </a:xfrm>
                     <a:prstGeom prst="rect">
                       <a:avLst/>
@@ -1849,27 +2670,31 @@
           <w:sz w:val="28"/>
           <w:szCs w:val="28"/>
         </w:rPr>
-        <w:t>Pull request:</w:t>
-      </w:r>
-    </w:p>
-    <w:p>
-      <w:pPr>
-        <w:rPr>
-          <w:rFonts w:ascii="Times New Roman" w:hAnsi="Times New Roman" w:cs="Times New Roman"/>
-          <w:sz w:val="28"/>
-          <w:szCs w:val="28"/>
-        </w:rPr>
-      </w:pPr>
-      <w:r>
-        <w:rPr>
+        <w:t>Xóa file:</w:t>
+      </w:r>
+    </w:p>
+    <w:p>
+      <w:pPr>
+        <w:pStyle w:val="ListParagraph"/>
+        <w:ind w:left="1080"/>
+        <w:rPr>
+          <w:rFonts w:ascii="Times New Roman" w:hAnsi="Times New Roman" w:cs="Times New Roman"/>
+          <w:sz w:val="28"/>
+          <w:szCs w:val="28"/>
+        </w:rPr>
+      </w:pPr>
+      <w:r>
+        <w:rPr>
+          <w:rFonts w:ascii="Times New Roman" w:hAnsi="Times New Roman" w:cs="Times New Roman"/>
           <w:noProof/>
-        </w:rPr>
-        <w:lastRenderedPageBreak/>
+          <w:sz w:val="28"/>
+          <w:szCs w:val="28"/>
+        </w:rPr>
         <w:drawing>
-          <wp:inline distT="0" distB="0" distL="0" distR="0" wp14:anchorId="1D73BEEE" wp14:editId="660D7259">
-            <wp:extent cx="5943600" cy="4869180"/>
-            <wp:effectExtent l="0" t="0" r="0" b="7620"/>
-            <wp:docPr id="15" name="Picture 15"/>
+          <wp:inline distT="0" distB="0" distL="0" distR="0" wp14:anchorId="4A6658C0" wp14:editId="5367AAEB">
+            <wp:extent cx="4972744" cy="1495634"/>
+            <wp:effectExtent l="0" t="0" r="0" b="9525"/>
+            <wp:docPr id="14" name="Picture 14"/>
             <wp:cNvGraphicFramePr>
               <a:graphicFrameLocks xmlns:a="http://schemas.openxmlformats.org/drawingml/2006/main" noChangeAspect="1"/>
             </wp:cNvGraphicFramePr>
@@ -1889,7 +2714,7 @@
                   <pic:spPr>
                     <a:xfrm>
                       <a:off x="0" y="0"/>
-                      <a:ext cx="5943600" cy="4869180"/>
+                      <a:ext cx="4972744" cy="1495634"/>
                     </a:xfrm>
                     <a:prstGeom prst="rect">
                       <a:avLst/>
@@ -1921,29 +2746,27 @@
           <w:sz w:val="28"/>
           <w:szCs w:val="28"/>
         </w:rPr>
-        <w:t>Merge branch</w:t>
-      </w:r>
-    </w:p>
-    <w:p>
-      <w:pPr>
-        <w:rPr>
-          <w:rFonts w:ascii="Times New Roman" w:hAnsi="Times New Roman" w:cs="Times New Roman"/>
-          <w:sz w:val="28"/>
-          <w:szCs w:val="28"/>
-        </w:rPr>
-      </w:pPr>
-      <w:r>
-        <w:rPr>
-          <w:rFonts w:ascii="Times New Roman" w:hAnsi="Times New Roman" w:cs="Times New Roman"/>
+        <w:t>Pull request:</w:t>
+      </w:r>
+    </w:p>
+    <w:p>
+      <w:pPr>
+        <w:rPr>
+          <w:rFonts w:ascii="Times New Roman" w:hAnsi="Times New Roman" w:cs="Times New Roman"/>
+          <w:sz w:val="28"/>
+          <w:szCs w:val="28"/>
+        </w:rPr>
+      </w:pPr>
+      <w:r>
+        <w:rPr>
           <w:noProof/>
-          <w:sz w:val="28"/>
-          <w:szCs w:val="28"/>
-        </w:rPr>
+        </w:rPr>
+        <w:lastRenderedPageBreak/>
         <w:drawing>
-          <wp:inline distT="0" distB="0" distL="0" distR="0" wp14:anchorId="4DEC03FF" wp14:editId="4ED344A2">
-            <wp:extent cx="5943600" cy="1013460"/>
-            <wp:effectExtent l="0" t="0" r="0" b="0"/>
-            <wp:docPr id="16" name="Picture 16"/>
+          <wp:inline distT="0" distB="0" distL="0" distR="0" wp14:anchorId="1D73BEEE" wp14:editId="660D7259">
+            <wp:extent cx="5943600" cy="4869180"/>
+            <wp:effectExtent l="0" t="0" r="0" b="7620"/>
+            <wp:docPr id="15" name="Picture 15"/>
             <wp:cNvGraphicFramePr>
               <a:graphicFrameLocks xmlns:a="http://schemas.openxmlformats.org/drawingml/2006/main" noChangeAspect="1"/>
             </wp:cNvGraphicFramePr>
@@ -1963,7 +2786,7 @@
                   <pic:spPr>
                     <a:xfrm>
                       <a:off x="0" y="0"/>
-                      <a:ext cx="5943600" cy="1013460"/>
+                      <a:ext cx="5943600" cy="4869180"/>
                     </a:xfrm>
                     <a:prstGeom prst="rect">
                       <a:avLst/>
@@ -1995,24 +2818,29 @@
           <w:sz w:val="28"/>
           <w:szCs w:val="28"/>
         </w:rPr>
-        <w:t>Git pull</w:t>
-      </w:r>
-    </w:p>
-    <w:p>
-      <w:pPr>
-        <w:rPr>
-          <w:rFonts w:ascii="Times New Roman" w:hAnsi="Times New Roman" w:cs="Times New Roman"/>
-          <w:sz w:val="28"/>
-          <w:szCs w:val="28"/>
-        </w:rPr>
-      </w:pPr>
-      <w:r>
-        <w:lastRenderedPageBreak/>
+        <w:t>Merge branch</w:t>
+      </w:r>
+    </w:p>
+    <w:p>
+      <w:pPr>
+        <w:rPr>
+          <w:rFonts w:ascii="Times New Roman" w:hAnsi="Times New Roman" w:cs="Times New Roman"/>
+          <w:sz w:val="28"/>
+          <w:szCs w:val="28"/>
+        </w:rPr>
+      </w:pPr>
+      <w:r>
+        <w:rPr>
+          <w:rFonts w:ascii="Times New Roman" w:hAnsi="Times New Roman" w:cs="Times New Roman"/>
+          <w:noProof/>
+          <w:sz w:val="28"/>
+          <w:szCs w:val="28"/>
+        </w:rPr>
         <w:drawing>
-          <wp:inline distT="0" distB="0" distL="0" distR="0" wp14:anchorId="036C6751" wp14:editId="22A46F11">
-            <wp:extent cx="5943600" cy="5563235"/>
+          <wp:inline distT="0" distB="0" distL="0" distR="0" wp14:anchorId="4DEC03FF" wp14:editId="4ED344A2">
+            <wp:extent cx="5943600" cy="1013460"/>
             <wp:effectExtent l="0" t="0" r="0" b="0"/>
-            <wp:docPr id="17" name="Picture 17"/>
+            <wp:docPr id="16" name="Picture 16"/>
             <wp:cNvGraphicFramePr>
               <a:graphicFrameLocks xmlns:a="http://schemas.openxmlformats.org/drawingml/2006/main" noChangeAspect="1"/>
             </wp:cNvGraphicFramePr>
@@ -2032,6 +2860,78 @@
                   <pic:spPr>
                     <a:xfrm>
                       <a:off x="0" y="0"/>
+                      <a:ext cx="5943600" cy="1013460"/>
+                    </a:xfrm>
+                    <a:prstGeom prst="rect">
+                      <a:avLst/>
+                    </a:prstGeom>
+                  </pic:spPr>
+                </pic:pic>
+              </a:graphicData>
+            </a:graphic>
+          </wp:inline>
+        </w:drawing>
+      </w:r>
+    </w:p>
+    <w:p>
+      <w:pPr>
+        <w:pStyle w:val="ListParagraph"/>
+        <w:numPr>
+          <w:ilvl w:val="0"/>
+          <w:numId w:val="3"/>
+        </w:numPr>
+        <w:rPr>
+          <w:rFonts w:ascii="Times New Roman" w:hAnsi="Times New Roman" w:cs="Times New Roman"/>
+          <w:sz w:val="28"/>
+          <w:szCs w:val="28"/>
+        </w:rPr>
+      </w:pPr>
+      <w:r>
+        <w:rPr>
+          <w:rFonts w:ascii="Times New Roman" w:hAnsi="Times New Roman" w:cs="Times New Roman"/>
+          <w:sz w:val="28"/>
+          <w:szCs w:val="28"/>
+        </w:rPr>
+        <w:t>Git pull</w:t>
+      </w:r>
+    </w:p>
+    <w:p>
+      <w:pPr>
+        <w:rPr>
+          <w:rFonts w:ascii="Times New Roman" w:hAnsi="Times New Roman" w:cs="Times New Roman"/>
+          <w:sz w:val="28"/>
+          <w:szCs w:val="28"/>
+        </w:rPr>
+      </w:pPr>
+      <w:r>
+        <w:rPr>
+          <w:noProof/>
+        </w:rPr>
+        <w:lastRenderedPageBreak/>
+        <w:drawing>
+          <wp:inline distT="0" distB="0" distL="0" distR="0" wp14:anchorId="036C6751" wp14:editId="22A46F11">
+            <wp:extent cx="5943600" cy="5563235"/>
+            <wp:effectExtent l="0" t="0" r="0" b="0"/>
+            <wp:docPr id="17" name="Picture 17"/>
+            <wp:cNvGraphicFramePr>
+              <a:graphicFrameLocks xmlns:a="http://schemas.openxmlformats.org/drawingml/2006/main" noChangeAspect="1"/>
+            </wp:cNvGraphicFramePr>
+            <a:graphic xmlns:a="http://schemas.openxmlformats.org/drawingml/2006/main">
+              <a:graphicData uri="http://schemas.openxmlformats.org/drawingml/2006/picture">
+                <pic:pic xmlns:pic="http://schemas.openxmlformats.org/drawingml/2006/picture">
+                  <pic:nvPicPr>
+                    <pic:cNvPr id="1" name=""/>
+                    <pic:cNvPicPr/>
+                  </pic:nvPicPr>
+                  <pic:blipFill>
+                    <a:blip r:embed="rId23"/>
+                    <a:stretch>
+                      <a:fillRect/>
+                    </a:stretch>
+                  </pic:blipFill>
+                  <pic:spPr>
+                    <a:xfrm>
+                      <a:off x="0" y="0"/>
                       <a:ext cx="5943600" cy="5563235"/>
                     </a:xfrm>
                     <a:prstGeom prst="rect">
@@ -2058,9 +2958,9 @@
 <file path=word/numbering.xml><?xml version="1.0" encoding="utf-8"?>
 <w:numbering xmlns:wpc="http://schemas.microsoft.com/office/word/2010/wordprocessingCanvas" xmlns:cx="http://schemas.microsoft.com/office/drawing/2014/chartex" xmlns:cx1="http://schemas.microsoft.com/office/drawing/2015/9/8/chartex" xmlns:cx2="http://schemas.microsoft.com/office/drawing/2015/10/21/chartex" xmlns:cx3="http://schemas.microsoft.com/office/drawing/2016/5/9/chartex" xmlns:cx4="http://schemas.microsoft.com/office/drawing/2016/5/10/chartex" xmlns:cx5="http://schemas.microsoft.com/office/drawing/2016/5/11/chartex" xmlns:cx6="http://schemas.microsoft.com/office/drawing/2016/5/12/chartex" xmlns:cx7="http://schemas.microsoft.com/office/drawing/2016/5/13/chartex" xmlns:cx8="http://schemas.microsoft.com/office/drawing/2016/5/14/chartex" xmlns:mc="http://schemas.openxmlformats.org/markup-compatibility/2006" xmlns:aink="http://schemas.microsoft.com/office/drawing/2016/ink" xmlns:am3d="http://schemas.microsoft.com/office/drawing/2017/model3d" xmlns:o="urn:schemas-microsoft-com:office:office" xmlns:r="http://schemas.openxmlformats.org/officeDocument/2006/relationships" xmlns:m="http://schemas.openxmlformats.org/officeDocument/2006/math" xmlns:v="urn:schemas-microsoft-com:vml" xmlns:wp14="http://schemas.microsoft.com/office/word/2010/wordprocessingDrawing" xmlns:wp="http://schemas.openxmlformats.org/drawingml/2006/wordprocessingDrawing" xmlns:w10="urn:schemas-microsoft-com:office:word" xmlns:w="http://schemas.openxmlformats.org/wordprocessingml/2006/main" xmlns:w14="http://schemas.microsoft.com/office/word/2010/wordml" xmlns:w15="http://schemas.microsoft.com/office/word/2012/wordml" xmlns:w16cex="http://schemas.microsoft.com/office/word/2018/wordml/cex" xmlns:w16cid="http://schemas.microsoft.com/office/word/2016/wordml/cid" xmlns:w16="http://schemas.microsoft.com/office/word/2018/wordml" xmlns:w16sdtdh="http://schemas.microsoft.com/office/word/2020/wordml/sdtdatahash" xmlns:w16se="http://schemas.microsoft.com/office/word/2015/wordml/symex" xmlns:wpg="http://schemas.microsoft.com/office/word/2010/wordprocessingGroup" xmlns:wpi="http://schemas.microsoft.com/office/word/2010/wordprocessingInk" xmlns:wne="http://schemas.microsoft.com/office/word/2006/wordml" xmlns:wps="http://schemas.microsoft.com/office/word/2010/wordprocessingShape" mc:Ignorable="w14 w15 w16se w16cid w16 w16cex w16sdtdh wp14">
   <w:abstractNum w:abstractNumId="0" w15:restartNumberingAfterBreak="0">
-    <w:nsid w:val="1CE709DE"/>
+    <w:nsid w:val="16DE0102"/>
     <w:multiLevelType w:val="multilevel"/>
-    <w:tmpl w:val="70D2A5BE"/>
+    <w:tmpl w:val="61E067D0"/>
     <w:lvl w:ilvl="0">
       <w:start w:val="1"/>
       <w:numFmt w:val="decimal"/>
@@ -2179,6 +3079,127 @@
     </w:lvl>
   </w:abstractNum>
   <w:abstractNum w:abstractNumId="1" w15:restartNumberingAfterBreak="0">
+    <w:nsid w:val="1CE709DE"/>
+    <w:multiLevelType w:val="multilevel"/>
+    <w:tmpl w:val="70D2A5BE"/>
+    <w:lvl w:ilvl="0">
+      <w:start w:val="1"/>
+      <w:numFmt w:val="decimal"/>
+      <w:lvlText w:val="%1."/>
+      <w:lvlJc w:val="left"/>
+      <w:pPr>
+        <w:ind w:left="720" w:hanging="360"/>
+      </w:pPr>
+      <w:rPr>
+        <w:rFonts w:hint="default"/>
+      </w:rPr>
+    </w:lvl>
+    <w:lvl w:ilvl="1">
+      <w:start w:val="1"/>
+      <w:numFmt w:val="decimal"/>
+      <w:isLgl/>
+      <w:lvlText w:val="%1.%2."/>
+      <w:lvlJc w:val="left"/>
+      <w:pPr>
+        <w:ind w:left="1440" w:hanging="720"/>
+      </w:pPr>
+      <w:rPr>
+        <w:rFonts w:hint="default"/>
+      </w:rPr>
+    </w:lvl>
+    <w:lvl w:ilvl="2">
+      <w:start w:val="1"/>
+      <w:numFmt w:val="decimal"/>
+      <w:isLgl/>
+      <w:lvlText w:val="%1.%2.%3."/>
+      <w:lvlJc w:val="left"/>
+      <w:pPr>
+        <w:ind w:left="1800" w:hanging="720"/>
+      </w:pPr>
+      <w:rPr>
+        <w:rFonts w:hint="default"/>
+      </w:rPr>
+    </w:lvl>
+    <w:lvl w:ilvl="3">
+      <w:start w:val="1"/>
+      <w:numFmt w:val="decimal"/>
+      <w:isLgl/>
+      <w:lvlText w:val="%1.%2.%3.%4."/>
+      <w:lvlJc w:val="left"/>
+      <w:pPr>
+        <w:ind w:left="2520" w:hanging="1080"/>
+      </w:pPr>
+      <w:rPr>
+        <w:rFonts w:hint="default"/>
+      </w:rPr>
+    </w:lvl>
+    <w:lvl w:ilvl="4">
+      <w:start w:val="1"/>
+      <w:numFmt w:val="decimal"/>
+      <w:isLgl/>
+      <w:lvlText w:val="%1.%2.%3.%4.%5."/>
+      <w:lvlJc w:val="left"/>
+      <w:pPr>
+        <w:ind w:left="2880" w:hanging="1080"/>
+      </w:pPr>
+      <w:rPr>
+        <w:rFonts w:hint="default"/>
+      </w:rPr>
+    </w:lvl>
+    <w:lvl w:ilvl="5">
+      <w:start w:val="1"/>
+      <w:numFmt w:val="decimal"/>
+      <w:isLgl/>
+      <w:lvlText w:val="%1.%2.%3.%4.%5.%6."/>
+      <w:lvlJc w:val="left"/>
+      <w:pPr>
+        <w:ind w:left="3600" w:hanging="1440"/>
+      </w:pPr>
+      <w:rPr>
+        <w:rFonts w:hint="default"/>
+      </w:rPr>
+    </w:lvl>
+    <w:lvl w:ilvl="6">
+      <w:start w:val="1"/>
+      <w:numFmt w:val="decimal"/>
+      <w:isLgl/>
+      <w:lvlText w:val="%1.%2.%3.%4.%5.%6.%7."/>
+      <w:lvlJc w:val="left"/>
+      <w:pPr>
+        <w:ind w:left="4320" w:hanging="1800"/>
+      </w:pPr>
+      <w:rPr>
+        <w:rFonts w:hint="default"/>
+      </w:rPr>
+    </w:lvl>
+    <w:lvl w:ilvl="7">
+      <w:start w:val="1"/>
+      <w:numFmt w:val="decimal"/>
+      <w:isLgl/>
+      <w:lvlText w:val="%1.%2.%3.%4.%5.%6.%7.%8."/>
+      <w:lvlJc w:val="left"/>
+      <w:pPr>
+        <w:ind w:left="4680" w:hanging="1800"/>
+      </w:pPr>
+      <w:rPr>
+        <w:rFonts w:hint="default"/>
+      </w:rPr>
+    </w:lvl>
+    <w:lvl w:ilvl="8">
+      <w:start w:val="1"/>
+      <w:numFmt w:val="decimal"/>
+      <w:isLgl/>
+      <w:lvlText w:val="%1.%2.%3.%4.%5.%6.%7.%8.%9."/>
+      <w:lvlJc w:val="left"/>
+      <w:pPr>
+        <w:ind w:left="5400" w:hanging="2160"/>
+      </w:pPr>
+      <w:rPr>
+        <w:rFonts w:hint="default"/>
+      </w:rPr>
+    </w:lvl>
+  </w:abstractNum>
+  <w:abstractNum w:abstractNumId="2" w15:restartNumberingAfterBreak="0">
     <w:nsid w:val="47485975"/>
     <w:multiLevelType w:val="hybridMultilevel"/>
     <w:tmpl w:val="4B684F28"/>
@@ -2291,7 +3312,7 @@
       </w:rPr>
     </w:lvl>
   </w:abstractNum>
-  <w:abstractNum w:abstractNumId="2" w15:restartNumberingAfterBreak="0">
+  <w:abstractNum w:abstractNumId="3" w15:restartNumberingAfterBreak="0">
     <w:nsid w:val="5CB7293E"/>
     <w:multiLevelType w:val="hybridMultilevel"/>
     <w:tmpl w:val="6494EB6E"/>
@@ -2404,13 +3425,16 @@
     </w:lvl>
   </w:abstractNum>
   <w:num w:numId="1">
+    <w:abstractNumId w:val="3"/>
+  </w:num>
+  <w:num w:numId="2">
+    <w:abstractNumId w:val="1"/>
+  </w:num>
+  <w:num w:numId="3">
     <w:abstractNumId w:val="2"/>
   </w:num>
-  <w:num w:numId="2">
+  <w:num w:numId="4">
     <w:abstractNumId w:val="0"/>
-  </w:num>
-  <w:num w:numId="3">
-    <w:abstractNumId w:val="1"/>
   </w:num>
 </w:numbering>
 </file>
@@ -2819,6 +3843,49 @@
       <w:lang w:eastAsia="en-US"/>
     </w:rPr>
   </w:style>
+  <w:style w:type="paragraph" w:styleId="Heading1">
+    <w:name w:val="heading 1"/>
+    <w:basedOn w:val="Normal"/>
+    <w:next w:val="Normal"/>
+    <w:link w:val="Heading1Char"/>
+    <w:uiPriority w:val="9"/>
+    <w:qFormat/>
+    <w:rsid w:val="00ED1F23"/>
+    <w:pPr>
+      <w:keepNext/>
+      <w:keepLines/>
+      <w:spacing w:before="240" w:after="0"/>
+      <w:outlineLvl w:val="0"/>
+    </w:pPr>
+    <w:rPr>
+      <w:rFonts w:asciiTheme="majorHAnsi" w:eastAsiaTheme="majorEastAsia" w:hAnsiTheme="majorHAnsi" w:cstheme="majorBidi"/>
+      <w:color w:val="2F5496" w:themeColor="accent1" w:themeShade="BF"/>
+      <w:sz w:val="32"/>
+      <w:szCs w:val="32"/>
+    </w:rPr>
+  </w:style>
+  <w:style w:type="paragraph" w:styleId="Heading2">
+    <w:name w:val="heading 2"/>
+    <w:basedOn w:val="Normal"/>
+    <w:next w:val="Normal"/>
+    <w:link w:val="Heading2Char"/>
+    <w:uiPriority w:val="9"/>
+    <w:unhideWhenUsed/>
+    <w:qFormat/>
+    <w:rsid w:val="00ED1F23"/>
+    <w:pPr>
+      <w:keepNext/>
+      <w:keepLines/>
+      <w:spacing w:before="40" w:after="0"/>
+      <w:outlineLvl w:val="1"/>
+    </w:pPr>
+    <w:rPr>
+      <w:rFonts w:asciiTheme="majorHAnsi" w:eastAsiaTheme="majorEastAsia" w:hAnsiTheme="majorHAnsi" w:cstheme="majorBidi"/>
+      <w:color w:val="2F5496" w:themeColor="accent1" w:themeShade="BF"/>
+      <w:sz w:val="26"/>
+      <w:szCs w:val="26"/>
+    </w:rPr>
+  </w:style>
   <w:style w:type="character" w:default="1" w:styleId="DefaultParagraphFont">
     <w:name w:val="Default Paragraph Font"/>
     <w:uiPriority w:val="1"/>
@@ -2879,6 +3946,82 @@
       <w:ind w:left="720"/>
       <w:contextualSpacing/>
     </w:pPr>
+  </w:style>
+  <w:style w:type="character" w:customStyle="1" w:styleId="Heading1Char">
+    <w:name w:val="Heading 1 Char"/>
+    <w:basedOn w:val="DefaultParagraphFont"/>
+    <w:link w:val="Heading1"/>
+    <w:uiPriority w:val="9"/>
+    <w:rsid w:val="00ED1F23"/>
+    <w:rPr>
+      <w:rFonts w:asciiTheme="majorHAnsi" w:eastAsiaTheme="majorEastAsia" w:hAnsiTheme="majorHAnsi" w:cstheme="majorBidi"/>
+      <w:color w:val="2F5496" w:themeColor="accent1" w:themeShade="BF"/>
+      <w:sz w:val="32"/>
+      <w:szCs w:val="32"/>
+      <w:lang w:eastAsia="en-US"/>
+    </w:rPr>
+  </w:style>
+  <w:style w:type="character" w:customStyle="1" w:styleId="Heading2Char">
+    <w:name w:val="Heading 2 Char"/>
+    <w:basedOn w:val="DefaultParagraphFont"/>
+    <w:link w:val="Heading2"/>
+    <w:uiPriority w:val="9"/>
+    <w:rsid w:val="00ED1F23"/>
+    <w:rPr>
+      <w:rFonts w:asciiTheme="majorHAnsi" w:eastAsiaTheme="majorEastAsia" w:hAnsiTheme="majorHAnsi" w:cstheme="majorBidi"/>
+      <w:color w:val="2F5496" w:themeColor="accent1" w:themeShade="BF"/>
+      <w:sz w:val="26"/>
+      <w:szCs w:val="26"/>
+      <w:lang w:eastAsia="en-US"/>
+    </w:rPr>
+  </w:style>
+  <w:style w:type="paragraph" w:styleId="TOCHeading">
+    <w:name w:val="TOC Heading"/>
+    <w:basedOn w:val="Heading1"/>
+    <w:next w:val="Normal"/>
+    <w:uiPriority w:val="39"/>
+    <w:unhideWhenUsed/>
+    <w:qFormat/>
+    <w:rsid w:val="00ED1F23"/>
+    <w:pPr>
+      <w:outlineLvl w:val="9"/>
+    </w:pPr>
+  </w:style>
+  <w:style w:type="paragraph" w:styleId="TOC1">
+    <w:name w:val="toc 1"/>
+    <w:basedOn w:val="Normal"/>
+    <w:next w:val="Normal"/>
+    <w:autoRedefine/>
+    <w:uiPriority w:val="39"/>
+    <w:unhideWhenUsed/>
+    <w:rsid w:val="00ED1F23"/>
+    <w:pPr>
+      <w:spacing w:after="100"/>
+    </w:pPr>
+  </w:style>
+  <w:style w:type="paragraph" w:styleId="TOC2">
+    <w:name w:val="toc 2"/>
+    <w:basedOn w:val="Normal"/>
+    <w:next w:val="Normal"/>
+    <w:autoRedefine/>
+    <w:uiPriority w:val="39"/>
+    <w:unhideWhenUsed/>
+    <w:rsid w:val="00ED1F23"/>
+    <w:pPr>
+      <w:spacing w:after="100"/>
+      <w:ind w:left="220"/>
+    </w:pPr>
+  </w:style>
+  <w:style w:type="character" w:styleId="Hyperlink">
+    <w:name w:val="Hyperlink"/>
+    <w:basedOn w:val="DefaultParagraphFont"/>
+    <w:uiPriority w:val="99"/>
+    <w:unhideWhenUsed/>
+    <w:rsid w:val="00ED1F23"/>
+    <w:rPr>
+      <w:color w:val="0563C1" w:themeColor="hyperlink"/>
+      <w:u w:val="single"/>
+    </w:rPr>
   </w:style>
 </w:styles>
 </file>
@@ -3176,4 +4319,16 @@
     </a:ext>
   </a:extLst>
 </a:theme>
+</file>
+
+<file path=customXml/item1.xml><?xml version="1.0" encoding="utf-8"?>
+<b:Sources xmlns:b="http://schemas.openxmlformats.org/officeDocument/2006/bibliography" xmlns="http://schemas.openxmlformats.org/officeDocument/2006/bibliography" SelectedStyle="\APASixthEditionOfficeOnline.xsl" StyleName="APA" Version="6"/>
+</file>
+
+<file path=customXml/itemProps1.xml><?xml version="1.0" encoding="utf-8"?>
+<ds:datastoreItem xmlns:ds="http://schemas.openxmlformats.org/officeDocument/2006/customXml" ds:itemID="{24BB449F-79C8-4E4A-9DFC-AE9D8365200F}">
+  <ds:schemaRefs>
+    <ds:schemaRef ds:uri="http://schemas.openxmlformats.org/officeDocument/2006/bibliography"/>
+  </ds:schemaRefs>
+</ds:datastoreItem>
 </file>
</xml_diff>